<commit_message>
moved URLs to footers
</commit_message>
<xml_diff>
--- a/thesis - Kamil Janowski.docx
+++ b/thesis - Kamil Janowski.docx
@@ -47,7 +47,6 @@
                   </w:pPr>
                   <w:r>
                     <w:rPr>
-                      <w:b/>
                       <w:noProof/>
                       <w:lang w:eastAsia="fi-FI"/>
                     </w:rPr>
@@ -71,7 +70,7 @@
                         <v:path o:extrusionok="f" gradientshapeok="t" o:connecttype="rect"/>
                         <o:lock v:ext="edit" aspectratio="t"/>
                       </v:shapetype>
-                      <v:shape id="Kuva 1" o:spid="_x0000_i1026" type="#_x0000_t75" alt="jyu_soihtu.eps" style="width:33.65pt;height:76.2pt;visibility:visible">
+                      <v:shape id="Kuva 1" o:spid="_x0000_i1026" type="#_x0000_t75" alt="jyu_soihtu.eps" style="width:33.75pt;height:76.5pt;visibility:visible">
                         <v:imagedata r:id="rId8" o:title="jyu_soihtu"/>
                       </v:shape>
                     </w:pict>
@@ -257,8 +256,6 @@
         </w:rPr>
         <w:t>64</w:t>
       </w:r>
-      <w:bookmarkStart w:id="2" w:name="_GoBack"/>
-      <w:bookmarkEnd w:id="2"/>
       <w:r>
         <w:rPr>
           <w:lang w:val="en-US"/>
@@ -457,7 +454,7 @@
           <w:noProof/>
         </w:rPr>
       </w:pPr>
-      <w:bookmarkStart w:id="3" w:name="_Toc506372461"/>
+      <w:bookmarkStart w:id="2" w:name="_Toc506372461"/>
       <w:bookmarkEnd w:id="0"/>
       <w:bookmarkEnd w:id="1"/>
       <w:r>
@@ -473,10 +470,10 @@
         </w:rPr>
         <w:t>igures</w:t>
       </w:r>
-      <w:bookmarkStart w:id="4" w:name="_Toc274315271"/>
-      <w:bookmarkStart w:id="5" w:name="_Toc274315649"/>
-      <w:bookmarkStart w:id="6" w:name="_Toc506372462"/>
-      <w:bookmarkEnd w:id="3"/>
+      <w:bookmarkStart w:id="3" w:name="_Toc274315271"/>
+      <w:bookmarkStart w:id="4" w:name="_Toc274315649"/>
+      <w:bookmarkStart w:id="5" w:name="_Toc506372462"/>
+      <w:bookmarkEnd w:id="2"/>
       <w:r>
         <w:fldChar w:fldCharType="begin"/>
       </w:r>
@@ -1292,12 +1289,12 @@
       <w:r>
         <w:t>TA</w:t>
       </w:r>
+      <w:bookmarkEnd w:id="3"/>
       <w:bookmarkEnd w:id="4"/>
+      <w:r>
+        <w:t>BLES</w:t>
+      </w:r>
       <w:bookmarkEnd w:id="5"/>
-      <w:r>
-        <w:t>BLES</w:t>
-      </w:r>
-      <w:bookmarkEnd w:id="6"/>
     </w:p>
     <w:p>
       <w:pPr>
@@ -1632,9 +1629,9 @@
           <w:lang w:val="en-US"/>
         </w:rPr>
       </w:pPr>
-      <w:bookmarkStart w:id="7" w:name="_Toc431989857"/>
-      <w:bookmarkStart w:id="8" w:name="_Toc506372463"/>
-      <w:bookmarkStart w:id="9" w:name="_Toc274315273"/>
+      <w:bookmarkStart w:id="6" w:name="_Toc431989857"/>
+      <w:bookmarkStart w:id="7" w:name="_Toc506372463"/>
+      <w:bookmarkStart w:id="8" w:name="_Toc274315273"/>
       <w:r>
         <w:rPr>
           <w:lang w:val="en-US"/>
@@ -1642,8 +1639,8 @@
         <w:lastRenderedPageBreak/>
         <w:t>TABLE OF CONTENTS</w:t>
       </w:r>
+      <w:bookmarkEnd w:id="6"/>
       <w:bookmarkEnd w:id="7"/>
-      <w:bookmarkEnd w:id="8"/>
     </w:p>
     <w:p>
       <w:pPr>
@@ -7221,14 +7218,14 @@
           <w:lang w:val="en-GB"/>
         </w:rPr>
       </w:pPr>
-      <w:bookmarkStart w:id="10" w:name="_Toc274314865"/>
-      <w:bookmarkStart w:id="11" w:name="_Toc274315281"/>
-      <w:bookmarkStart w:id="12" w:name="_Toc274315659"/>
-      <w:bookmarkStart w:id="13" w:name="_Toc444181408"/>
-      <w:bookmarkStart w:id="14" w:name="_Toc444181667"/>
-      <w:bookmarkStart w:id="15" w:name="_Toc533618161"/>
-      <w:bookmarkStart w:id="16" w:name="_Toc3729383"/>
-      <w:bookmarkEnd w:id="9"/>
+      <w:bookmarkStart w:id="9" w:name="_Toc444181408"/>
+      <w:bookmarkStart w:id="10" w:name="_Toc444181667"/>
+      <w:bookmarkStart w:id="11" w:name="_Toc533618161"/>
+      <w:bookmarkStart w:id="12" w:name="_Toc3729383"/>
+      <w:bookmarkStart w:id="13" w:name="_Toc274314865"/>
+      <w:bookmarkStart w:id="14" w:name="_Toc274315281"/>
+      <w:bookmarkStart w:id="15" w:name="_Toc274315659"/>
+      <w:bookmarkEnd w:id="8"/>
       <w:r>
         <w:rPr>
           <w:lang w:val="en-GB"/>
@@ -7236,82 +7233,82 @@
         <w:lastRenderedPageBreak/>
         <w:t>INTRODUCTIO</w:t>
       </w:r>
-      <w:bookmarkEnd w:id="13"/>
-      <w:bookmarkEnd w:id="14"/>
-      <w:bookmarkEnd w:id="15"/>
+      <w:bookmarkEnd w:id="9"/>
+      <w:bookmarkEnd w:id="10"/>
+      <w:bookmarkEnd w:id="11"/>
       <w:r>
         <w:rPr>
           <w:lang w:val="en-GB"/>
         </w:rPr>
         <w:t>N</w:t>
       </w:r>
+      <w:bookmarkEnd w:id="12"/>
+    </w:p>
+    <w:p>
+      <w:pPr>
+        <w:pStyle w:val="1paragraph"/>
+        <w:rPr>
+          <w:lang w:val="en-GB"/>
+        </w:rPr>
+      </w:pPr>
+    </w:p>
+    <w:p>
+      <w:pPr>
+        <w:pStyle w:val="1paragraph"/>
+        <w:rPr>
+          <w:lang w:val="en-GB"/>
+        </w:rPr>
+      </w:pPr>
+      <w:r>
+        <w:rPr>
+          <w:lang w:val="en-GB"/>
+        </w:rPr>
+        <w:t xml:space="preserve">The popularity of computing clouds have increased drastically during the recent years. It is perfectly understandable, taken into account that renting the infrastructure from a cloud provider tends to be significantly cheaper than maintaining it inside the company. Things like the rental of the server room, electricity consumed by the servers, cooling of the server room and salaries of people responsible for the maintenance of the servers generate unnecessary overhead in terms of costs of maintenance, which can be drastically reduced when switching to the cloud, while in the same time providing higher availability and better monitoring of the hosted services. Furthermore the cloud providers constantly introduce new solutions allowing to reduce the maintenance costs even further. As we can read in “Serverless Computing: Economic and Architectural Impact” by </w:t>
+      </w:r>
+      <w:bookmarkStart w:id="16" w:name="_Hlk518730709"/>
+      <w:proofErr w:type="spellStart"/>
+      <w:r>
+        <w:rPr>
+          <w:lang w:val="en-GB"/>
+        </w:rPr>
+        <w:t>Gajko</w:t>
+      </w:r>
+      <w:proofErr w:type="spellEnd"/>
+      <w:r>
+        <w:rPr>
+          <w:lang w:val="en-GB"/>
+        </w:rPr>
+        <w:t xml:space="preserve"> </w:t>
+      </w:r>
+      <w:proofErr w:type="spellStart"/>
+      <w:r>
+        <w:rPr>
+          <w:lang w:val="en-GB"/>
+        </w:rPr>
+        <w:t>Adzic</w:t>
+      </w:r>
+      <w:proofErr w:type="spellEnd"/>
+      <w:r>
+        <w:rPr>
+          <w:lang w:val="en-GB"/>
+        </w:rPr>
+        <w:t xml:space="preserve"> and Robert </w:t>
+      </w:r>
+      <w:proofErr w:type="spellStart"/>
+      <w:r>
+        <w:rPr>
+          <w:lang w:val="en-GB"/>
+        </w:rPr>
+        <w:t>Chatley</w:t>
+      </w:r>
+      <w:proofErr w:type="spellEnd"/>
+      <w:r>
+        <w:rPr>
+          <w:lang w:val="en-GB"/>
+        </w:rPr>
+        <w:t xml:space="preserve"> (2017, p. 884):</w:t>
+      </w:r>
       <w:bookmarkEnd w:id="16"/>
-    </w:p>
-    <w:p>
-      <w:pPr>
-        <w:pStyle w:val="1paragraph"/>
-        <w:rPr>
-          <w:lang w:val="en-GB"/>
-        </w:rPr>
-      </w:pPr>
-    </w:p>
-    <w:p>
-      <w:pPr>
-        <w:pStyle w:val="1paragraph"/>
-        <w:rPr>
-          <w:lang w:val="en-GB"/>
-        </w:rPr>
-      </w:pPr>
-      <w:r>
-        <w:rPr>
-          <w:lang w:val="en-GB"/>
-        </w:rPr>
-        <w:t xml:space="preserve">The popularity of computing clouds have increased drastically during the recent years. It is perfectly understandable, taken into account that renting the infrastructure from a cloud provider tends to be significantly cheaper than maintaining it inside the company. Things like the rental of the server room, electricity consumed by the servers, cooling of the server room and salaries of people responsible for the maintenance of the servers generate unnecessary overhead in terms of costs of maintenance, which can be drastically reduced when switching to the cloud, while in the same time providing higher availability and better monitoring of the hosted services. Furthermore the cloud providers constantly introduce new solutions allowing to reduce the maintenance costs even further. As we can read in “Serverless Computing: Economic and Architectural Impact” by </w:t>
-      </w:r>
-      <w:bookmarkStart w:id="17" w:name="_Hlk518730709"/>
-      <w:proofErr w:type="spellStart"/>
-      <w:r>
-        <w:rPr>
-          <w:lang w:val="en-GB"/>
-        </w:rPr>
-        <w:t>Gajko</w:t>
-      </w:r>
-      <w:proofErr w:type="spellEnd"/>
-      <w:r>
-        <w:rPr>
-          <w:lang w:val="en-GB"/>
-        </w:rPr>
-        <w:t xml:space="preserve"> </w:t>
-      </w:r>
-      <w:proofErr w:type="spellStart"/>
-      <w:r>
-        <w:rPr>
-          <w:lang w:val="en-GB"/>
-        </w:rPr>
-        <w:t>Adzic</w:t>
-      </w:r>
-      <w:proofErr w:type="spellEnd"/>
-      <w:r>
-        <w:rPr>
-          <w:lang w:val="en-GB"/>
-        </w:rPr>
-        <w:t xml:space="preserve"> and Robert </w:t>
-      </w:r>
-      <w:proofErr w:type="spellStart"/>
-      <w:r>
-        <w:rPr>
-          <w:lang w:val="en-GB"/>
-        </w:rPr>
-        <w:t>Chatley</w:t>
-      </w:r>
-      <w:proofErr w:type="spellEnd"/>
-      <w:r>
-        <w:rPr>
-          <w:lang w:val="en-GB"/>
-        </w:rPr>
-        <w:t xml:space="preserve"> (2017, p. 884):</w:t>
-      </w:r>
-      <w:bookmarkEnd w:id="17"/>
     </w:p>
     <w:p>
       <w:pPr>
@@ -7381,62 +7378,62 @@
           <w:lang w:val="en-GB"/>
         </w:rPr>
       </w:pPr>
-      <w:bookmarkStart w:id="18" w:name="_Toc533618162"/>
-      <w:bookmarkStart w:id="19" w:name="_Toc3729384"/>
+      <w:bookmarkStart w:id="17" w:name="_Toc533618162"/>
+      <w:bookmarkStart w:id="18" w:name="_Toc3729384"/>
       <w:r>
         <w:rPr>
           <w:lang w:val="en-GB"/>
         </w:rPr>
         <w:t>Research Problem</w:t>
       </w:r>
+      <w:bookmarkEnd w:id="17"/>
       <w:bookmarkEnd w:id="18"/>
+    </w:p>
+    <w:p>
+      <w:pPr>
+        <w:pStyle w:val="1paragraph"/>
+        <w:rPr>
+          <w:lang w:val="en-GB"/>
+        </w:rPr>
+      </w:pPr>
+      <w:r>
+        <w:rPr>
+          <w:lang w:val="en-GB"/>
+        </w:rPr>
+        <w:t>There are many various cloud providers out there. While they all provide services allowing to easily and quickly build secure web applications, the problem of building a CnC server is more of a corner case, that is not necessarily properly addressed by certain clouds. This might yield it impossible to implement such an application in a serverless manner at all, or require to make some compromises and implement workarounds for services that work in a different manner than desired.</w:t>
+      </w:r>
+    </w:p>
+    <w:p>
+      <w:pPr>
+        <w:pStyle w:val="Normaltext"/>
+        <w:rPr>
+          <w:lang w:val="en-GB"/>
+        </w:rPr>
+      </w:pPr>
+      <w:r>
+        <w:rPr>
+          <w:lang w:val="en-GB"/>
+        </w:rPr>
+        <w:t>The problem is important to address as those are not only the “black hat hackers” that seek to lower the cost of their attacks. There are various data security companies that are frequently requested to perform attacks on their customers in order to verify the security of their application or network infrastructure. Similarly, many “white hat hackers” work as freelancers. For those in particular lowering the cost of implementation and maintenance of the CnC server, might determine if they’re going to make any income at all.</w:t>
+      </w:r>
+    </w:p>
+    <w:p>
+      <w:pPr>
+        <w:pStyle w:val="Heading2"/>
+        <w:rPr>
+          <w:lang w:val="en-GB"/>
+        </w:rPr>
+      </w:pPr>
+      <w:bookmarkStart w:id="19" w:name="_Toc533618163"/>
+      <w:bookmarkStart w:id="20" w:name="_Toc3729385"/>
+      <w:r>
+        <w:rPr>
+          <w:lang w:val="en-GB"/>
+        </w:rPr>
+        <w:t>Research Objective</w:t>
+      </w:r>
       <w:bookmarkEnd w:id="19"/>
-    </w:p>
-    <w:p>
-      <w:pPr>
-        <w:pStyle w:val="1paragraph"/>
-        <w:rPr>
-          <w:lang w:val="en-GB"/>
-        </w:rPr>
-      </w:pPr>
-      <w:r>
-        <w:rPr>
-          <w:lang w:val="en-GB"/>
-        </w:rPr>
-        <w:t>There are many various cloud providers out there. While they all provide services allowing to easily and quickly build secure web applications, the problem of building a CnC server is more of a corner case, that is not necessarily properly addressed by certain clouds. This might yield it impossible to implement such an application in a serverless manner at all, or require to make some compromises and implement workarounds for services that work in a different manner than desired.</w:t>
-      </w:r>
-    </w:p>
-    <w:p>
-      <w:pPr>
-        <w:pStyle w:val="Normaltext"/>
-        <w:rPr>
-          <w:lang w:val="en-GB"/>
-        </w:rPr>
-      </w:pPr>
-      <w:r>
-        <w:rPr>
-          <w:lang w:val="en-GB"/>
-        </w:rPr>
-        <w:t>The problem is important to address as those are not only the “black hat hackers” that seek to lower the cost of their attacks. There are various data security companies that are frequently requested to perform attacks on their customers in order to verify the security of their application or network infrastructure. Similarly, many “white hat hackers” work as freelancers. For those in particular lowering the cost of implementation and maintenance of the CnC server, might determine if they’re going to make any income at all.</w:t>
-      </w:r>
-    </w:p>
-    <w:p>
-      <w:pPr>
-        <w:pStyle w:val="Heading2"/>
-        <w:rPr>
-          <w:lang w:val="en-GB"/>
-        </w:rPr>
-      </w:pPr>
-      <w:bookmarkStart w:id="20" w:name="_Toc533618163"/>
-      <w:bookmarkStart w:id="21" w:name="_Toc3729385"/>
-      <w:r>
-        <w:rPr>
-          <w:lang w:val="en-GB"/>
-        </w:rPr>
-        <w:t>Research Objective</w:t>
-      </w:r>
       <w:bookmarkEnd w:id="20"/>
-      <w:bookmarkEnd w:id="21"/>
       <w:r>
         <w:rPr>
           <w:lang w:val="en-GB"/>
@@ -7498,90 +7495,90 @@
           <w:lang w:val="en-GB"/>
         </w:rPr>
       </w:pPr>
-      <w:bookmarkStart w:id="22" w:name="_Toc533618164"/>
-      <w:bookmarkStart w:id="23" w:name="_Toc3729386"/>
+      <w:bookmarkStart w:id="21" w:name="_Toc533618164"/>
+      <w:bookmarkStart w:id="22" w:name="_Toc3729386"/>
       <w:r>
         <w:rPr>
           <w:lang w:val="en-GB"/>
         </w:rPr>
         <w:t>Research Question</w:t>
       </w:r>
+      <w:bookmarkEnd w:id="21"/>
       <w:bookmarkEnd w:id="22"/>
+    </w:p>
+    <w:p>
+      <w:pPr>
+        <w:pStyle w:val="1paragraph"/>
+        <w:rPr>
+          <w:lang w:val="en-GB"/>
+        </w:rPr>
+      </w:pPr>
+      <w:r>
+        <w:rPr>
+          <w:lang w:val="en-GB"/>
+        </w:rPr>
+        <w:t xml:space="preserve">When focusing on various cloud platforms, such as Amazon Web Services (AWS), Google Cloud Platform (GCP) and Azure the approach to the problem </w:t>
+      </w:r>
+      <w:r>
+        <w:rPr>
+          <w:lang w:val="en-GB"/>
+        </w:rPr>
+        <w:t xml:space="preserve">of CnC application development </w:t>
+      </w:r>
+      <w:r>
+        <w:rPr>
+          <w:lang w:val="en-GB"/>
+        </w:rPr>
+        <w:t>might be completely different and the cost of execution may different significantly as well. The question in this case is, which one of the platforms is the best suited and the cheapest to run our CnC</w:t>
+      </w:r>
+      <w:r>
+        <w:rPr>
+          <w:lang w:val="en-GB"/>
+        </w:rPr>
+        <w:t xml:space="preserve"> application</w:t>
+      </w:r>
+      <w:r>
+        <w:rPr>
+          <w:lang w:val="en-GB"/>
+        </w:rPr>
+        <w:t>.</w:t>
+      </w:r>
+    </w:p>
+    <w:p>
+      <w:pPr>
+        <w:pStyle w:val="Heading2"/>
+        <w:rPr>
+          <w:lang w:val="en-GB"/>
+        </w:rPr>
+      </w:pPr>
+      <w:bookmarkStart w:id="23" w:name="_Toc533618165"/>
+      <w:bookmarkStart w:id="24" w:name="_Toc3729387"/>
+      <w:r>
+        <w:rPr>
+          <w:lang w:val="en-GB"/>
+        </w:rPr>
+        <w:t>Key Definition</w:t>
+      </w:r>
       <w:bookmarkEnd w:id="23"/>
-    </w:p>
-    <w:p>
-      <w:pPr>
-        <w:pStyle w:val="1paragraph"/>
-        <w:rPr>
-          <w:lang w:val="en-GB"/>
-        </w:rPr>
-      </w:pPr>
-      <w:r>
-        <w:rPr>
-          <w:lang w:val="en-GB"/>
-        </w:rPr>
-        <w:t xml:space="preserve">When focusing on various cloud platforms, such as Amazon Web Services (AWS), Google Cloud Platform (GCP) and Azure the approach to the problem </w:t>
-      </w:r>
-      <w:r>
-        <w:rPr>
-          <w:lang w:val="en-GB"/>
-        </w:rPr>
-        <w:t xml:space="preserve">of CnC application development </w:t>
-      </w:r>
-      <w:r>
-        <w:rPr>
-          <w:lang w:val="en-GB"/>
-        </w:rPr>
-        <w:t>might be completely different and the cost of execution may different significantly as well. The question in this case is, which one of the platforms is the best suited and the cheapest to run our CnC</w:t>
-      </w:r>
-      <w:r>
-        <w:rPr>
-          <w:lang w:val="en-GB"/>
-        </w:rPr>
-        <w:t xml:space="preserve"> application</w:t>
-      </w:r>
-      <w:r>
-        <w:rPr>
-          <w:lang w:val="en-GB"/>
-        </w:rPr>
-        <w:t>.</w:t>
-      </w:r>
-    </w:p>
-    <w:p>
-      <w:pPr>
-        <w:pStyle w:val="Heading2"/>
-        <w:rPr>
-          <w:lang w:val="en-GB"/>
-        </w:rPr>
-      </w:pPr>
-      <w:bookmarkStart w:id="24" w:name="_Toc533618165"/>
-      <w:bookmarkStart w:id="25" w:name="_Toc3729387"/>
-      <w:r>
-        <w:rPr>
-          <w:lang w:val="en-GB"/>
-        </w:rPr>
-        <w:t>Key Definition</w:t>
-      </w:r>
       <w:bookmarkEnd w:id="24"/>
+    </w:p>
+    <w:p>
+      <w:pPr>
+        <w:pStyle w:val="Heading3"/>
+        <w:rPr>
+          <w:lang w:val="en-GB"/>
+        </w:rPr>
+      </w:pPr>
+      <w:bookmarkStart w:id="25" w:name="_Toc533618166"/>
+      <w:bookmarkStart w:id="26" w:name="_Toc3729388"/>
+      <w:r>
+        <w:rPr>
+          <w:lang w:val="en-GB"/>
+        </w:rPr>
+        <w:t>Hacker</w:t>
+      </w:r>
       <w:bookmarkEnd w:id="25"/>
-    </w:p>
-    <w:p>
-      <w:pPr>
-        <w:pStyle w:val="Heading3"/>
-        <w:rPr>
-          <w:lang w:val="en-GB"/>
-        </w:rPr>
-      </w:pPr>
-      <w:bookmarkStart w:id="26" w:name="_Toc533618166"/>
-      <w:bookmarkStart w:id="27" w:name="_Toc3729388"/>
-      <w:r>
-        <w:rPr>
-          <w:lang w:val="en-GB"/>
-        </w:rPr>
-        <w:t>Hacker</w:t>
-      </w:r>
       <w:bookmarkEnd w:id="26"/>
-      <w:bookmarkEnd w:id="27"/>
     </w:p>
     <w:p>
       <w:pPr>
@@ -7679,50 +7676,50 @@
           <w:lang w:val="en-GB"/>
         </w:rPr>
       </w:pPr>
-      <w:bookmarkStart w:id="28" w:name="_Toc533618167"/>
-      <w:bookmarkStart w:id="29" w:name="_Toc3729389"/>
+      <w:bookmarkStart w:id="27" w:name="_Toc533618167"/>
+      <w:bookmarkStart w:id="28" w:name="_Toc3729389"/>
       <w:r>
         <w:rPr>
           <w:lang w:val="en-GB"/>
         </w:rPr>
         <w:t>Botnet</w:t>
       </w:r>
+      <w:bookmarkEnd w:id="27"/>
       <w:bookmarkEnd w:id="28"/>
+    </w:p>
+    <w:p>
+      <w:pPr>
+        <w:pStyle w:val="1paragraph"/>
+        <w:rPr>
+          <w:shd w:val="clear" w:color="auto" w:fill="FFFFFF"/>
+          <w:lang w:val="en-GB"/>
+        </w:rPr>
+      </w:pPr>
+      <w:r>
+        <w:rPr>
+          <w:shd w:val="clear" w:color="auto" w:fill="FFFFFF"/>
+          <w:lang w:val="en-GB"/>
+        </w:rPr>
+        <w:t>A botnet is a network of private computers infected with malicious software and controlled as a group without the owners' knowledge, e.g. to send spam.</w:t>
+      </w:r>
+    </w:p>
+    <w:p>
+      <w:pPr>
+        <w:pStyle w:val="Heading3"/>
+        <w:rPr>
+          <w:lang w:val="en-GB"/>
+        </w:rPr>
+      </w:pPr>
+      <w:bookmarkStart w:id="29" w:name="_Toc533618168"/>
+      <w:bookmarkStart w:id="30" w:name="_Toc3729390"/>
+      <w:r>
+        <w:rPr>
+          <w:lang w:val="en-GB"/>
+        </w:rPr>
+        <w:t>Bot</w:t>
+      </w:r>
       <w:bookmarkEnd w:id="29"/>
-    </w:p>
-    <w:p>
-      <w:pPr>
-        <w:pStyle w:val="1paragraph"/>
-        <w:rPr>
-          <w:shd w:val="clear" w:color="auto" w:fill="FFFFFF"/>
-          <w:lang w:val="en-GB"/>
-        </w:rPr>
-      </w:pPr>
-      <w:r>
-        <w:rPr>
-          <w:shd w:val="clear" w:color="auto" w:fill="FFFFFF"/>
-          <w:lang w:val="en-GB"/>
-        </w:rPr>
-        <w:t>A botnet is a network of private computers infected with malicious software and controlled as a group without the owners' knowledge, e.g. to send spam.</w:t>
-      </w:r>
-    </w:p>
-    <w:p>
-      <w:pPr>
-        <w:pStyle w:val="Heading3"/>
-        <w:rPr>
-          <w:lang w:val="en-GB"/>
-        </w:rPr>
-      </w:pPr>
-      <w:bookmarkStart w:id="30" w:name="_Toc533618168"/>
-      <w:bookmarkStart w:id="31" w:name="_Toc3729390"/>
-      <w:r>
-        <w:rPr>
-          <w:lang w:val="en-GB"/>
-        </w:rPr>
-        <w:t>Bot</w:t>
-      </w:r>
       <w:bookmarkEnd w:id="30"/>
-      <w:bookmarkEnd w:id="31"/>
     </w:p>
     <w:p>
       <w:pPr>
@@ -7746,16 +7743,16 @@
           <w:lang w:val="en-GB"/>
         </w:rPr>
       </w:pPr>
-      <w:bookmarkStart w:id="32" w:name="_Toc533618169"/>
-      <w:bookmarkStart w:id="33" w:name="_Toc3729391"/>
+      <w:bookmarkStart w:id="31" w:name="_Toc533618169"/>
+      <w:bookmarkStart w:id="32" w:name="_Toc3729391"/>
       <w:r>
         <w:rPr>
           <w:lang w:val="en-GB"/>
         </w:rPr>
         <w:t>Serverless computing</w:t>
       </w:r>
+      <w:bookmarkEnd w:id="31"/>
       <w:bookmarkEnd w:id="32"/>
-      <w:bookmarkEnd w:id="33"/>
     </w:p>
     <w:p>
       <w:pPr>
@@ -7779,16 +7776,16 @@
           <w:lang w:val="en-GB"/>
         </w:rPr>
       </w:pPr>
-      <w:bookmarkStart w:id="34" w:name="_Toc533618170"/>
-      <w:bookmarkStart w:id="35" w:name="_Toc3729392"/>
+      <w:bookmarkStart w:id="33" w:name="_Toc533618170"/>
+      <w:bookmarkStart w:id="34" w:name="_Toc3729392"/>
       <w:r>
         <w:rPr>
           <w:lang w:val="en-GB"/>
         </w:rPr>
         <w:t>Cloud Computing</w:t>
       </w:r>
+      <w:bookmarkEnd w:id="33"/>
       <w:bookmarkEnd w:id="34"/>
-      <w:bookmarkEnd w:id="35"/>
     </w:p>
     <w:p>
       <w:pPr>
@@ -7801,19 +7798,20 @@
         <w:rPr>
           <w:lang w:val="en-GB"/>
         </w:rPr>
-        <w:t xml:space="preserve">As Amazon defines it on </w:t>
-      </w:r>
-      <w:r>
-        <w:rPr>
-          <w:lang w:val="en-GB"/>
-        </w:rPr>
-        <w:t>https://aws.amazon.com/what-is-cloud-computing</w:t>
-      </w:r>
-      <w:r>
-        <w:rPr>
-          <w:lang w:val="en-GB"/>
-        </w:rPr>
-        <w:t xml:space="preserve"> (24-06-2018):</w:t>
+        <w:t>As Amazon defines it</w:t>
+      </w:r>
+      <w:r>
+        <w:rPr>
+          <w:rStyle w:val="FootnoteReference"/>
+          <w:lang w:val="en-GB"/>
+        </w:rPr>
+        <w:footnoteReference w:id="1"/>
+      </w:r>
+      <w:r>
+        <w:rPr>
+          <w:lang w:val="en-GB"/>
+        </w:rPr>
+        <w:t>:</w:t>
       </w:r>
     </w:p>
     <w:p>
@@ -8458,7 +8456,20 @@
         <w:rPr>
           <w:lang w:val="en-GB"/>
         </w:rPr>
-        <w:t xml:space="preserve">According to the definition of botnet provided by Norton on https://us.norton.com/internetsecurity-malware-what-is-a-botnet.html (07-07-2018), a botnet can be used for purposes like: </w:t>
+        <w:t>According to the definition of botnet provided by Norton</w:t>
+      </w:r>
+      <w:r>
+        <w:rPr>
+          <w:rStyle w:val="FootnoteReference"/>
+          <w:lang w:val="en-GB"/>
+        </w:rPr>
+        <w:footnoteReference w:id="2"/>
+      </w:r>
+      <w:r>
+        <w:rPr>
+          <w:lang w:val="en-GB"/>
+        </w:rPr>
+        <w:t xml:space="preserve"> a botnet can be used for purposes like: </w:t>
       </w:r>
     </w:p>
     <w:p>
@@ -9187,7 +9198,7 @@
         </w:rPr>
         <w:lastRenderedPageBreak/>
         <w:pict>
-          <v:shape id="Chart 9" o:spid="_x0000_i1075" type="#_x0000_t75" style="width:360.45pt;height:216.95pt;visibility:visible" o:gfxdata="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">
+          <v:shape id="Chart 9" o:spid="_x0000_i1027" type="#_x0000_t75" style="width:5in;height:216.75pt;visibility:visible" o:gfxdata="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">
             <v:imagedata r:id="rId16" o:title=""/>
             <o:lock v:ext="edit" aspectratio="f"/>
           </v:shape>
@@ -9251,19 +9262,20 @@
         <w:rPr>
           <w:lang w:val="en-GB"/>
         </w:rPr>
-        <w:t>As we can see in the Gartner’s report from the year 2017 (</w:t>
-      </w:r>
-      <w:r>
-        <w:rPr>
-          <w:lang w:val="en-GB"/>
-        </w:rPr>
-        <w:t>https://www.gartner.com/newsroom/id/3884500</w:t>
-      </w:r>
-      <w:r>
-        <w:rPr>
-          <w:lang w:val="en-GB"/>
-        </w:rPr>
-        <w:t>, 26.12.2018), these three have some of the largest market shares</w:t>
+        <w:t>As we can see in the Gartner’s report from the year 2017</w:t>
+      </w:r>
+      <w:r>
+        <w:rPr>
+          <w:rStyle w:val="FootnoteReference"/>
+          <w:lang w:val="en-GB"/>
+        </w:rPr>
+        <w:footnoteReference w:id="3"/>
+      </w:r>
+      <w:r>
+        <w:rPr>
+          <w:lang w:val="en-GB"/>
+        </w:rPr>
+        <w:t>, these three have some of the largest market shares</w:t>
       </w:r>
       <w:r>
         <w:rPr>
@@ -9369,7 +9381,6 @@
         <w:rPr>
           <w:lang w:val="en-GB"/>
         </w:rPr>
-        <w:lastRenderedPageBreak/>
         <w:t>Data collection</w:t>
       </w:r>
       <w:bookmarkEnd w:id="86"/>
@@ -9498,7 +9509,6 @@
         <w:rPr>
           <w:lang w:val="en-GB"/>
         </w:rPr>
-        <w:lastRenderedPageBreak/>
         <w:t>Findings – case study on 3 platforms</w:t>
       </w:r>
       <w:bookmarkEnd w:id="88"/>
@@ -9533,7 +9543,20 @@
         <w:rPr>
           <w:lang w:val="en-GB"/>
         </w:rPr>
-        <w:t>In order to better understand the complexity of CnC applications as well as evaluate the cost of their execution, let’s first analyse the standalone approach where we try to create our own CnC application running on a server. Let us however not focus on any extreme examples just to prove the point on the thesis. Technically we could create a Java application running on a Tomcat server, but according to Oracle documentation (https://docs.oracle.com/cd/E13169_01/ales/docs22/installadmin/prepare.html, 07.08.2018) we would need 512 MB of memory just to run the server and then there are memory requirements of our application on top of that. For this reason we’re going to build a small application in Node.js instead. One that can integrate the whole server in it, without relying on a third party one.</w:t>
+        <w:t>In order to better understand the complexity of CnC applications as well as evaluate the cost of their execution, let’s first analyse the standalone approach where we try to create our own CnC application running on a server. Let us however not focus on any extreme examples just to prove the point on the thesis. Technically we could create a Java application running on a Tomcat server, but according to Oracle documentation</w:t>
+      </w:r>
+      <w:r>
+        <w:rPr>
+          <w:rStyle w:val="FootnoteReference"/>
+          <w:lang w:val="en-GB"/>
+        </w:rPr>
+        <w:footnoteReference w:id="4"/>
+      </w:r>
+      <w:r>
+        <w:rPr>
+          <w:lang w:val="en-GB"/>
+        </w:rPr>
+        <w:t xml:space="preserve"> we would need 512 MB of memory just to run the server and then there are memory requirements of our application on top of that. For this reason we’re going to build a small application in Node.js instead. One that can integrate the whole server in it, without relying on a third party one.</w:t>
       </w:r>
     </w:p>
     <w:p>
@@ -9698,7 +9721,7 @@
         </w:rPr>
         <w:lastRenderedPageBreak/>
         <w:pict>
-          <v:shape id="Picture 1" o:spid="_x0000_i1076" type="#_x0000_t75" style="width:356.25pt;height:276.8pt;visibility:visible;mso-wrap-style:square">
+          <v:shape id="Picture 1" o:spid="_x0000_i1028" type="#_x0000_t75" style="width:356.25pt;height:276.75pt;visibility:visible;mso-wrap-style:square">
             <v:imagedata r:id="rId17" o:title=""/>
           </v:shape>
         </w:pict>
@@ -9845,7 +9868,7 @@
           <w:lang w:val="en-GB"/>
         </w:rPr>
         <w:pict>
-          <v:shape id="Picture 2" o:spid="_x0000_i1077" type="#_x0000_t75" style="width:425pt;height:364.7pt;visibility:visible;mso-wrap-style:square">
+          <v:shape id="Picture 2" o:spid="_x0000_i1029" type="#_x0000_t75" style="width:425.25pt;height:364.5pt;visibility:visible;mso-wrap-style:square">
             <v:imagedata r:id="rId18" o:title=""/>
           </v:shape>
         </w:pict>
@@ -10038,7 +10061,7 @@
           <w:lang w:val="en-GB"/>
         </w:rPr>
         <w:pict>
-          <v:shape id="Picture 3" o:spid="_x0000_i1078" type="#_x0000_t75" style="width:425pt;height:357.2pt;visibility:visible;mso-wrap-style:square">
+          <v:shape id="Picture 3" o:spid="_x0000_i1030" type="#_x0000_t75" style="width:425.25pt;height:357pt;visibility:visible;mso-wrap-style:square">
             <v:imagedata r:id="rId19" o:title=""/>
           </v:shape>
         </w:pict>
@@ -10263,7 +10286,7 @@
         </w:rPr>
         <w:lastRenderedPageBreak/>
         <w:pict>
-          <v:shape id="Chart 4" o:spid="_x0000_i1079" type="#_x0000_t75" style="width:425.45pt;height:177.65pt;visibility:visible" o:gfxdata="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">
+          <v:shape id="Chart 4" o:spid="_x0000_i1031" type="#_x0000_t75" style="width:425.25pt;height:177.75pt;visibility:visible" o:gfxdata="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">
             <v:imagedata r:id="rId20" o:title=""/>
             <o:lock v:ext="edit" aspectratio="f"/>
           </v:shape>
@@ -10329,7 +10352,7 @@
           <w:lang w:val="en-GB"/>
         </w:rPr>
         <w:pict>
-          <v:shape id="Chart 6" o:spid="_x0000_i1080" type="#_x0000_t75" style="width:425.45pt;height:177.65pt;visibility:visible" o:gfxdata="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">
+          <v:shape id="Chart 6" o:spid="_x0000_i1032" type="#_x0000_t75" style="width:425.25pt;height:177.75pt;visibility:visible" o:gfxdata="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">
             <v:imagedata r:id="rId21" o:title=""/>
             <o:lock v:ext="edit" aspectratio="f"/>
           </v:shape>
@@ -10582,7 +10605,7 @@
         </w:rPr>
         <w:lastRenderedPageBreak/>
         <w:pict>
-          <v:shape id="Chart 7" o:spid="_x0000_i1081" type="#_x0000_t75" style="width:360.45pt;height:216.95pt;visibility:visible" o:gfxdata="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">
+          <v:shape id="Chart 7" o:spid="_x0000_i1033" type="#_x0000_t75" style="width:5in;height:216.75pt;visibility:visible" o:gfxdata="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">
             <v:imagedata r:id="rId22" o:title=""/>
             <o:lock v:ext="edit" aspectratio="f"/>
           </v:shape>
@@ -12737,13 +12760,14 @@
         <w:rPr>
           <w:lang w:val="en-GB"/>
         </w:rPr>
-        <w:t xml:space="preserve">Google Cloud Platform is a very convenient platform allowing the developers to easily manage their web applications in the cloud environment. As we can read in google documentation and marketing materials  on </w:t>
-      </w:r>
-      <w:r>
-        <w:rPr>
-          <w:lang w:val="en-GB"/>
-        </w:rPr>
-        <w:t>https://cloud.google.com/serverless</w:t>
+        <w:t>Google Cloud Platform is a very convenient platform allowing the developers to easily manage their web applications in the cloud environment. As we can read in google documentation and marketing materials</w:t>
+      </w:r>
+      <w:r>
+        <w:rPr>
+          <w:rStyle w:val="FootnoteReference"/>
+          <w:lang w:val="en-GB"/>
+        </w:rPr>
+        <w:footnoteReference w:id="5"/>
       </w:r>
       <w:r>
         <w:rPr>
@@ -12755,25 +12779,7 @@
         <w:rPr>
           <w:lang w:val="en-GB"/>
         </w:rPr>
-        <w:t>https://cloud.google.com/functions/docs/</w:t>
-      </w:r>
-      <w:r>
-        <w:rPr>
-          <w:lang w:val="en-GB"/>
-        </w:rPr>
-        <w:t xml:space="preserve"> and </w:t>
-      </w:r>
-      <w:r>
-        <w:rPr>
-          <w:lang w:val="en-GB"/>
-        </w:rPr>
-        <w:t>https://cloud.google.com/appengine/docs/</w:t>
-      </w:r>
-      <w:r>
-        <w:rPr>
-          <w:lang w:val="en-GB"/>
-        </w:rPr>
-        <w:t xml:space="preserve"> there are basically 2 ways to approach the problem of serverless development on Google Cloud Platform:</w:t>
+        <w:t>there are basically 2 ways to approach the problem of serverless development on Google Cloud Platform:</w:t>
       </w:r>
     </w:p>
     <w:p>
@@ -13084,13 +13090,26 @@
         <w:rPr>
           <w:lang w:val="en-GB"/>
         </w:rPr>
-        <w:t>https://cloud.google.com/docs/authentication</w:t>
-      </w:r>
-      <w:r>
-        <w:rPr>
-          <w:lang w:val="en-GB"/>
-        </w:rPr>
-        <w:t xml:space="preserve"> in GCP there’s a number of ways an application can authenticate itself, starting with acquiring webservice credentials, going through standard user authentication and ending with authentication functionalities provided by the IoT service. </w:t>
+        <w:t>Google Cloud documentation</w:t>
+      </w:r>
+      <w:r>
+        <w:rPr>
+          <w:rStyle w:val="FootnoteReference"/>
+          <w:lang w:val="en-GB"/>
+        </w:rPr>
+        <w:footnoteReference w:id="6"/>
+      </w:r>
+      <w:r>
+        <w:rPr>
+          <w:lang w:val="en-GB"/>
+        </w:rPr>
+        <w:t xml:space="preserve"> </w:t>
+      </w:r>
+      <w:r>
+        <w:rPr>
+          <w:lang w:val="en-GB"/>
+        </w:rPr>
+        <w:t xml:space="preserve">in GCP there’s a number of ways an application can authenticate itself, starting with acquiring webservice credentials, going through standard user authentication and ending with authentication functionalities provided by the IoT service. </w:t>
       </w:r>
     </w:p>
     <w:p>
@@ -13417,19 +13436,38 @@
         <w:rPr>
           <w:lang w:val="en-US"/>
         </w:rPr>
-        <w:t>The undelivered messages are stored. The Pub/Sub service has a built-in message queue that persists each undelivered message for up to 7 days (</w:t>
-      </w:r>
-      <w:r>
-        <w:rPr>
-          <w:lang w:val="en-US"/>
-        </w:rPr>
-        <w:t>https://cloud.google.com/pubsub/docs/subscriber</w:t>
-      </w:r>
-      <w:r>
-        <w:rPr>
-          <w:lang w:val="en-US"/>
-        </w:rPr>
-        <w:t>, 23.12.2018). This is problematic taken into account that many of the devices we issue a command to might be offline at the moment of the request. This means that once the device goes online, we might end up delivering a number of commands that we’re no longer interested in and that can possibly cause us harm if executed when not wanted. Say, you want to start and then stop your DDOS attack, but one device starts it on its own two days later. This can possibly lead to the exposure of our botnet.</w:t>
+        <w:t>The undelivered messages are stored. The Pub/Sub service has a built-in message queue that persists each undelivered message for up to 7 days</w:t>
+      </w:r>
+      <w:r>
+        <w:rPr>
+          <w:rStyle w:val="FootnoteReference"/>
+          <w:lang w:val="en-US"/>
+        </w:rPr>
+        <w:footnoteReference w:id="7"/>
+      </w:r>
+      <w:r>
+        <w:rPr>
+          <w:lang w:val="en-US"/>
+        </w:rPr>
+        <w:t xml:space="preserve">. </w:t>
+      </w:r>
+      <w:r>
+        <w:rPr>
+          <w:lang w:val="en-US"/>
+        </w:rPr>
+        <w:t>This is problematic</w:t>
+      </w:r>
+      <w:r>
+        <w:rPr>
+          <w:lang w:val="en-US"/>
+        </w:rPr>
+        <w:t>,</w:t>
+      </w:r>
+      <w:r>
+        <w:rPr>
+          <w:lang w:val="en-US"/>
+        </w:rPr>
+        <w:t xml:space="preserve"> taken into account that many of the devices we issue a command to might be offline at the moment of the request. This means that once the device goes online, we might end up delivering a number of commands that we’re no longer interested in and that can possibly cause us harm if executed when not wanted. Say, you want to start and then stop your DDOS attack, but one device starts it on its own two days later. This can possibly lead to the exposure of our botnet.</w:t>
       </w:r>
     </w:p>
     <w:p>
@@ -13784,31 +13822,20 @@
         <w:rPr>
           <w:lang w:val="en-US"/>
         </w:rPr>
-        <w:t>As we can read in the Amazon’s official documentation: (</w:t>
-      </w:r>
-      <w:r>
-        <w:rPr>
-          <w:lang w:val="en-US"/>
-        </w:rPr>
-        <w:t>https://docs.aws.amazon.com/IAM/latest/UserGuide/introduction.html</w:t>
-      </w:r>
-      <w:r>
-        <w:rPr>
-          <w:lang w:val="en-US"/>
-        </w:rPr>
-        <w:t xml:space="preserve"> and </w:t>
-      </w:r>
-      <w:r>
-        <w:rPr>
-          <w:lang w:val="en-US"/>
-        </w:rPr>
-        <w:t>https://docs.aws.amazon.com/IAM/latest/UserGuide/intro-structure.html</w:t>
-      </w:r>
-      <w:r>
-        <w:rPr>
-          <w:lang w:val="en-US"/>
-        </w:rPr>
-        <w:t>, 26.12.2018), IAM service forms the base of any other form of authentication in the AWS platform.</w:t>
+        <w:t>As we can read in the Amazon’s official documentation</w:t>
+      </w:r>
+      <w:r>
+        <w:rPr>
+          <w:rStyle w:val="FootnoteReference"/>
+          <w:lang w:val="en-US"/>
+        </w:rPr>
+        <w:footnoteReference w:id="8"/>
+      </w:r>
+      <w:r>
+        <w:rPr>
+          <w:lang w:val="en-US"/>
+        </w:rPr>
+        <w:t>: IAM service forms the base of any other form of authentication in the AWS platform.</w:t>
       </w:r>
     </w:p>
     <w:p>
@@ -13911,19 +13938,26 @@
         <w:rPr>
           <w:lang w:val="en-US"/>
         </w:rPr>
-        <w:t>As we can read from (</w:t>
-      </w:r>
-      <w:r>
-        <w:rPr>
-          <w:lang w:val="en-US"/>
-        </w:rPr>
-        <w:t>https://docs.aws.amazon.com/cognito/latest/developerguide/what-is-amazon-cognito.html</w:t>
-      </w:r>
-      <w:r>
-        <w:rPr>
-          <w:lang w:val="en-US"/>
-        </w:rPr>
-        <w:t>, 26.12.2018), Cognito allows user-based authentication. As a matter of fact it can be considered as two separate services:</w:t>
+        <w:t>As we can read from</w:t>
+      </w:r>
+      <w:r>
+        <w:rPr>
+          <w:lang w:val="en-US"/>
+        </w:rPr>
+        <w:t xml:space="preserve"> AWS Cognito documentation</w:t>
+      </w:r>
+      <w:r>
+        <w:rPr>
+          <w:rStyle w:val="FootnoteReference"/>
+          <w:lang w:val="en-US"/>
+        </w:rPr>
+        <w:footnoteReference w:id="9"/>
+      </w:r>
+      <w:r>
+        <w:rPr>
+          <w:lang w:val="en-US"/>
+        </w:rPr>
+        <w:t>, Cognito allows user-based authentication. As a matter of fact it can be considered as two separate services:</w:t>
       </w:r>
     </w:p>
     <w:p>
@@ -13980,7 +14014,7 @@
         </w:rPr>
         <w:lastRenderedPageBreak/>
         <w:pict>
-          <v:shape id="Picture 8" o:spid="_x0000_i1082" type="#_x0000_t75" alt="&#10;      IntroToIAM_Diagram&#10;    " style="width:425.45pt;height:377.3pt;visibility:visible;mso-wrap-style:square">
+          <v:shape id="Picture 8" o:spid="_x0000_i1034" type="#_x0000_t75" alt="&#10;      IntroToIAM_Diagram&#10;    " style="width:425.25pt;height:377.25pt;visibility:visible;mso-wrap-style:square">
             <v:imagedata r:id="rId23" o:title="&#10;      IntroToIAM_Diagram&#10;    "/>
           </v:shape>
         </w:pict>
@@ -14086,50 +14120,40 @@
         <w:rPr>
           <w:lang w:val="en-US"/>
         </w:rPr>
-        <w:t>As we can find in the official AWS documentation (</w:t>
-      </w:r>
-      <w:r>
-        <w:rPr>
-          <w:lang w:val="en-US"/>
-        </w:rPr>
-        <w:t>https://docs.aws.amazon.com/iot/latest/developerguide/iot-security-identity.html</w:t>
-      </w:r>
-      <w:r>
-        <w:rPr>
-          <w:lang w:val="en-US"/>
-        </w:rPr>
-        <w:t xml:space="preserve">, </w:t>
-      </w:r>
-      <w:r>
-        <w:rPr>
-          <w:lang w:val="en-US"/>
-        </w:rPr>
-        <w:t>https://docs.aws.amazon.com/iot/latest/developerguide/iot-security-identity.html</w:t>
-      </w:r>
-      <w:r>
-        <w:rPr>
-          <w:lang w:val="en-US"/>
-        </w:rPr>
-        <w:t xml:space="preserve">, 26.12.2018) every Thing must have a pre-generated certificate that is linked to a specific Policy that defines what the device can do with the AWS account. Unlike the case of GCP, Amazon provides the full SDK allowing to generate certificates, defining policies and registering Things </w:t>
+        <w:t>As we can find in the official AWS documentation</w:t>
+      </w:r>
+      <w:r>
+        <w:rPr>
+          <w:rStyle w:val="FootnoteReference"/>
+          <w:lang w:val="en-US"/>
+        </w:rPr>
+        <w:footnoteReference w:id="10"/>
+      </w:r>
+      <w:r>
+        <w:rPr>
+          <w:lang w:val="en-US"/>
+        </w:rPr>
+        <w:t xml:space="preserve"> every Thing must have a pre-generated certificate that is linked to a specific Policy that defines what the device can do with the AWS account. Unlike the case of GCP, Amazon provides the full SDK allowing to generate certificates, defining policies and registering Things</w:t>
+      </w:r>
+      <w:r>
+        <w:rPr>
+          <w:rStyle w:val="FootnoteReference"/>
+          <w:lang w:val="en-US"/>
+        </w:rPr>
+        <w:footnoteReference w:id="11"/>
+      </w:r>
+      <w:r>
+        <w:rPr>
+          <w:lang w:val="en-US"/>
+        </w:rPr>
+        <w:t xml:space="preserve">, so that the Thing registration can be easily automated through a Lambda. The Policy allows us in this case </w:t>
       </w:r>
       <w:r>
         <w:rPr>
           <w:lang w:val="en-US"/>
         </w:rPr>
         <w:lastRenderedPageBreak/>
-        <w:t>(</w:t>
-      </w:r>
-      <w:r>
-        <w:rPr>
-          <w:lang w:val="en-US"/>
-        </w:rPr>
-        <w:t>https://docs.aws.amazon.com/AWSJavaScriptSDK/latest/AWS/Iot.html</w:t>
-      </w:r>
-      <w:r>
-        <w:rPr>
-          <w:lang w:val="en-US"/>
-        </w:rPr>
-        <w:t>, 26.12.2018), so that the Thing registration can be easily automated through a Lambda. The Policy allows us in this case to specify what notification topics a certain Thing can register to, thus providing us with a possibility to make sure that different clients cannot start listening to messages that were not meant for them.</w:t>
+        <w:t>to specify what notification topics a certain Thing can register to, thus providing us with a possibility to make sure that different clients cannot start listening to messages that were not meant for them.</w:t>
       </w:r>
     </w:p>
     <w:p>
@@ -14194,19 +14218,20 @@
         <w:rPr>
           <w:lang w:val="en-US"/>
         </w:rPr>
-        <w:t>As we can read from the official AWS documentation (</w:t>
-      </w:r>
-      <w:r>
-        <w:rPr>
-          <w:lang w:val="en-US"/>
-        </w:rPr>
-        <w:t>https://aws.amazon.com/sns/features</w:t>
-      </w:r>
-      <w:r>
-        <w:rPr>
-          <w:lang w:val="en-US"/>
-        </w:rPr>
-        <w:t>, 06.01.2019), SNS is a service allowing the developers to embrace the concept of event-driven computing. It allows to publish notifications for other services, message queues, mobile applications and others. The very concept of the service suggests that this is something that could be easily used for delivering the remote commands to our bots.</w:t>
+        <w:t>As we can read from the official AWS documentation</w:t>
+      </w:r>
+      <w:r>
+        <w:rPr>
+          <w:rStyle w:val="FootnoteReference"/>
+          <w:lang w:val="en-US"/>
+        </w:rPr>
+        <w:footnoteReference w:id="12"/>
+      </w:r>
+      <w:r>
+        <w:rPr>
+          <w:lang w:val="en-US"/>
+        </w:rPr>
+        <w:t>, SNS is a service allowing the developers to embrace the concept of event-driven computing. It allows to publish notifications for other services, message queues, mobile applications and others. The very concept of the service suggests that this is something that could be easily used for delivering the remote commands to our bots.</w:t>
       </w:r>
     </w:p>
     <w:p>
@@ -14221,19 +14246,20 @@
         <w:rPr>
           <w:lang w:val="en-US"/>
         </w:rPr>
-        <w:t>The message delivery can be configured with a number of different retry strategies (</w:t>
-      </w:r>
-      <w:r>
-        <w:rPr>
-          <w:lang w:val="en-US"/>
-        </w:rPr>
-        <w:t>https://docs.aws.amazon.com/sns/latest/dg/DeliveryPolicies.html</w:t>
-      </w:r>
-      <w:r>
-        <w:rPr>
-          <w:lang w:val="en-US"/>
-        </w:rPr>
-        <w:t>, 06.01.2019) allowing us to make sure that the command we issue is properly delivered to designated recipients. Unfortunately, as soon as we try to configure SNS for our use-case, we find out that the service is primarily designed to deliver the messages to various services located within the AWS platform and while the service is advertised for being able to deliver the messages to external clients (in particular the mobile applications), it does so through integrations with external 3</w:t>
+        <w:t>The message delivery can be configured with a number of different retry strategies</w:t>
+      </w:r>
+      <w:r>
+        <w:rPr>
+          <w:rStyle w:val="FootnoteReference"/>
+          <w:lang w:val="en-US"/>
+        </w:rPr>
+        <w:footnoteReference w:id="13"/>
+      </w:r>
+      <w:r>
+        <w:rPr>
+          <w:lang w:val="en-US"/>
+        </w:rPr>
+        <w:t xml:space="preserve"> allowing us to make sure that the command we issue is properly delivered to designated recipients. Unfortunately, as soon as we try to configure SNS for our use-case, we find out that the service is primarily designed to deliver the messages to various services located within the AWS platform and while the service is advertised for being able to deliver the messages to external clients (in particular the mobile applications), it does so through integrations with external 3</w:t>
       </w:r>
       <w:r>
         <w:rPr>
@@ -14246,26 +14272,27 @@
         <w:rPr>
           <w:lang w:val="en-US"/>
         </w:rPr>
-        <w:t xml:space="preserve"> party platforms which in fact are designed specifically to provide the messages to mobile clients. (</w:t>
-      </w:r>
-      <w:r>
-        <w:rPr>
-          <w:lang w:val="en-US"/>
-        </w:rPr>
-        <w:t>https://docs.aws.amazon.com/sns/latest/dg/sns-mobile-</w:t>
+        <w:t xml:space="preserve"> party platforms which in fact are designed specifically to provide the messages to mobile clients</w:t>
+      </w:r>
+      <w:r>
+        <w:rPr>
+          <w:rStyle w:val="FootnoteReference"/>
+          <w:lang w:val="en-US"/>
+        </w:rPr>
+        <w:footnoteReference w:id="14"/>
+      </w:r>
+      <w:r>
+        <w:rPr>
+          <w:lang w:val="en-US"/>
+        </w:rPr>
+        <w:t xml:space="preserve">. The integration with those however is fairly difficult without the specialized mobile SDK, which will not be available for our desktop clients. Additionally the security configuration of the service is fairly complex. We don’t want different clients to be able to listen to messages </w:t>
       </w:r>
       <w:r>
         <w:rPr>
           <w:lang w:val="en-US"/>
         </w:rPr>
         <w:lastRenderedPageBreak/>
-        <w:t>application-as-subscriber.html</w:t>
-      </w:r>
-      <w:r>
-        <w:rPr>
-          <w:lang w:val="en-US"/>
-        </w:rPr>
-        <w:t>, 06.01.2019). The integration with those however is fairly difficult without the specialized mobile SDK, which will not be available for our desktop clients. Additionally the security configuration of the service is fairly complex. We don’t want different clients to be able to listen to messages meant for other clients. This means that each one of these clients will require a separate IAM Role and Policy. While the creation of these could be automated, it introduces a lot of mess in the system. Unfortunately AWS does not allow you to separate different applications into separate workspaces like the Google Cloud Platform does. This means that all applications hosted on AWS have to be placed in one shared account and as a result the IAM management becomes extremely messy, especially when one of the applications can dynamically generate thousands of entries.</w:t>
+        <w:t>meant for other clients. This means that each one of these clients will require a separate IAM Role and Policy. While the creation of these could be automated, it introduces a lot of mess in the system. Unfortunately AWS does not allow you to separate different applications into separate workspaces like the Google Cloud Platform does. This means that all applications hosted on AWS have to be placed in one shared account and as a result the IAM management becomes extremely messy, especially when one of the applications can dynamically generate thousands of entries.</w:t>
       </w:r>
     </w:p>
     <w:p>
@@ -14313,31 +14340,33 @@
         <w:rPr>
           <w:lang w:val="en-US"/>
         </w:rPr>
-        <w:t>AppSync, a very recently released (13.04.2018) new AWS service, is advertised as a solution allowing you to easily build, among others, chat applications (</w:t>
-      </w:r>
-      <w:r>
-        <w:rPr>
-          <w:lang w:val="en-US"/>
-        </w:rPr>
-        <w:t>https://aws.amazon.com/appsync</w:t>
-      </w:r>
-      <w:r>
-        <w:rPr>
-          <w:lang w:val="en-US"/>
-        </w:rPr>
-        <w:t>, 06.01.2019). As mentioned before, one of the most common protocols allowing the delivery of commands to bots is IRC which is in fact designed for online chat applications, hence this suggests that the service might actually be what we’re looking for. As we can read in the AWS documentation of the service (</w:t>
-      </w:r>
-      <w:r>
-        <w:rPr>
-          <w:lang w:val="en-US"/>
-        </w:rPr>
-        <w:t>https://docs.aws.amazon.com/appsync/latest/devguide/real-time-data.html</w:t>
-      </w:r>
-      <w:r>
-        <w:rPr>
-          <w:lang w:val="en-US"/>
-        </w:rPr>
-        <w:t xml:space="preserve">, 06.01.2019), the messages of AppSync are delivered via MQTT over web socket. This is quite convenient since MQTT additionally allows us to monitor in real time which of the clients are currently online and listening to new commands. The messages are delivered in the format of </w:t>
+        <w:t>AppSync, a very recently released (13.04.2018) new AWS service, is advertised as a solution allowing you to easily build, among others, chat applications</w:t>
+      </w:r>
+      <w:r>
+        <w:rPr>
+          <w:rStyle w:val="FootnoteReference"/>
+          <w:lang w:val="en-US"/>
+        </w:rPr>
+        <w:footnoteReference w:id="15"/>
+      </w:r>
+      <w:r>
+        <w:rPr>
+          <w:lang w:val="en-US"/>
+        </w:rPr>
+        <w:t>. As mentioned before, one of the most common protocols allowing the delivery of commands to bots is IRC which is in fact designed for online chat applications, hence this suggests that the service might actually be what we’re looking for. As we can read in the AWS documentation of the service</w:t>
+      </w:r>
+      <w:r>
+        <w:rPr>
+          <w:rStyle w:val="FootnoteReference"/>
+          <w:lang w:val="en-US"/>
+        </w:rPr>
+        <w:footnoteReference w:id="16"/>
+      </w:r>
+      <w:r>
+        <w:rPr>
+          <w:lang w:val="en-US"/>
+        </w:rPr>
+        <w:t xml:space="preserve">, the messages of AppSync are delivered via MQTT over web socket. This is quite convenient since MQTT additionally allows us to monitor in real time which of the clients are currently online and listening to new commands. The messages are delivered in the format of </w:t>
       </w:r>
       <w:proofErr w:type="spellStart"/>
       <w:r>
@@ -14351,14 +14380,14 @@
         <w:rPr>
           <w:lang w:val="en-US"/>
         </w:rPr>
-        <w:t xml:space="preserve"> objects and are triggered upon stored data muta</w:t>
+        <w:t xml:space="preserve"> objects and are triggered upon stored data mutation. This means that rather than explicitly generating a notification for the client, we should modify the value in the underlying data store  and allow AppSync to generate the notification for us. While the AppSync wizard, that we can find in the AWS admin console, only allows to de</w:t>
       </w:r>
       <w:r>
         <w:rPr>
           <w:lang w:val="en-US"/>
         </w:rPr>
         <w:lastRenderedPageBreak/>
-        <w:t>tion. This means that rather than explicitly generating a notification for the client, we should modify the value in the underlying data store  and allow AppSync to generate the notification for us. While the AppSync wizard, that we can find in the AWS admin console, only allows to define a DynamoDB database as the underlying data store, there’s still a number of other resolvers to choose from, that can be used instead when using command line tools, or CloudFormation template. One of the options is a simple AWS lambda. This means that we can in fact completely mock the data store however we want in order to achieve the wanted result. After all, we probably don’t want to actually store every single command that we issue for a bot. That would be just unnecessary waste of disk space.</w:t>
+        <w:t>fine a DynamoDB database as the underlying data store, there’s still a number of other resolvers to choose from, that can be used instead when using command line tools, or CloudFormation template. One of the options is a simple AWS lambda. This means that we can in fact completely mock the data store however we want in order to achieve the wanted result. After all, we probably don’t want to actually store every single command that we issue for a bot. That would be just unnecessary waste of disk space.</w:t>
       </w:r>
     </w:p>
     <w:p>
@@ -14373,19 +14402,20 @@
         <w:rPr>
           <w:lang w:val="en-US"/>
         </w:rPr>
-        <w:t>There are 4 ways of authenticating a client to the AppSync service (</w:t>
-      </w:r>
-      <w:r>
-        <w:rPr>
-          <w:lang w:val="en-US"/>
-        </w:rPr>
-        <w:t>https://docs.aws.amazon.com/appsync/latest/devguide/security.html</w:t>
-      </w:r>
-      <w:r>
-        <w:rPr>
-          <w:lang w:val="en-US"/>
-        </w:rPr>
-        <w:t>, 06.01.2019):</w:t>
+        <w:t>There are 4 ways of authenticating a client to the AppSync service</w:t>
+      </w:r>
+      <w:r>
+        <w:rPr>
+          <w:rStyle w:val="FootnoteReference"/>
+          <w:lang w:val="en-US"/>
+        </w:rPr>
+        <w:footnoteReference w:id="17"/>
+      </w:r>
+      <w:r>
+        <w:rPr>
+          <w:lang w:val="en-US"/>
+        </w:rPr>
+        <w:t>:</w:t>
       </w:r>
     </w:p>
     <w:p>
@@ -14472,14 +14502,7 @@
         <w:rPr>
           <w:lang w:val="en-US"/>
         </w:rPr>
-        <w:t xml:space="preserve">As already discussed before, Cognito might be a somewhat uncomfortable form of authentication in this case due to the requirement of providing actual user information, such as email and password. This is not necessarily something that we want to generate for our bots. OpenID isn’t any better considering that this service would have to be configured in a separate VPS, as it’s not really a service provided by AWS. AWS IAM, as already mentioned before, could potentially generate a lot mess, making it difficult to manage the security as a whole in our AWS account. API Keys however are easily generatable by a lambda. The keys however have the maximum validity time of 365 days. This means that we have to explicitly introduce the functionality to periodically rotate the API Keys in thousands of clients </w:t>
-      </w:r>
-      <w:r>
-        <w:rPr>
-          <w:lang w:val="en-US"/>
-        </w:rPr>
-        <w:lastRenderedPageBreak/>
-        <w:t>while being able to identify them continuously as the same clients that just started using a different API Key. Such functionality would require careful investigation of all corner cases, like how do you do the rotation when the client is offline for a prolonged period of time and the key expires before the rotation was possible?</w:t>
+        <w:t>As already discussed before, Cognito might be a somewhat uncomfortable form of authentication in this case due to the requirement of providing actual user information, such as email and password. This is not necessarily something that we want to generate for our bots. OpenID isn’t any better considering that this service would have to be configured in a separate VPS, as it’s not really a service provided by AWS. AWS IAM, as already mentioned before, could potentially generate a lot mess, making it difficult to manage the security as a whole in our AWS account. API Keys however are easily generatable by a lambda. The keys however have the maximum validity time of 365 days. This means that we have to explicitly introduce the functionality to periodically rotate the API Keys in thousands of clients while being able to identify them continuously as the same clients that just started using a different API Key. Such functionality would require careful investigation of all corner cases, like how do you do the rotation when the client is offline for a prolonged period of time and the key expires before the rotation was possible?</w:t>
       </w:r>
     </w:p>
     <w:p>
@@ -14494,6 +14517,7 @@
         <w:rPr>
           <w:lang w:val="en-US"/>
         </w:rPr>
+        <w:lastRenderedPageBreak/>
         <w:t xml:space="preserve">In conclusion, the approach appears possible to implement, although it feels a bit hacky. While the service appears to provide all the required features, it clearly isn’t designed to deliver the remote commands. If we don’t want to waste and pay for the disk space, we need to implement a custom mocked data store in the form of a lambda and then we have to create a mechanism allowing us to periodically rotate the API Keys. </w:t>
       </w:r>
     </w:p>
@@ -14595,52 +14619,54 @@
         <w:rPr>
           <w:lang w:val="en-US"/>
         </w:rPr>
-        <w:t>As we can read from the AWS IoT documentation (</w:t>
-      </w:r>
-      <w:r>
-        <w:rPr>
-          <w:lang w:val="en-US"/>
-        </w:rPr>
-        <w:t>https://docs.aws.amazon.com/iot/latest/developerguide/what-is-aws-iot.html</w:t>
-      </w:r>
-      <w:r>
-        <w:rPr>
-          <w:lang w:val="en-US"/>
-        </w:rPr>
-        <w:t xml:space="preserve">, 06.01.2019) shadows essentially represent the configuration of the Thing. They’re represented by a simple JSON document that stores the information of the requested configuration as well as the last acknowledged by the client configuration. Every time a configuration is changed, a notification is delivered to the client that needs to explicitly confirm the receival of the new configuration. In that sense, the Thing Shadows work in a similar manner as the </w:t>
+        <w:t>As we can read from the AWS IoT documentation</w:t>
+      </w:r>
+      <w:r>
+        <w:rPr>
+          <w:rStyle w:val="FootnoteReference"/>
+          <w:lang w:val="en-US"/>
+        </w:rPr>
+        <w:footnoteReference w:id="18"/>
+      </w:r>
+      <w:r>
+        <w:rPr>
+          <w:lang w:val="en-US"/>
+        </w:rPr>
+        <w:t xml:space="preserve"> shadows essentially represent the configuration of the Thing. They’re represented by a simple JSON document that stores the information of the requested configuration as well as the last acknowledged by the client configuration. Every time a configuration is changed, a notification is delivered to the client that needs to explicitly confirm the receival of the new configuration. In that sense, the Thing Shadows work in a similar manner as the IoT Configuration in Google Cloud Platform which we discussed before and concluded that it’s not really appropriate for delivering the remote commands to our clients.</w:t>
+      </w:r>
+    </w:p>
+    <w:p>
+      <w:pPr>
+        <w:pStyle w:val="Normaltext"/>
+        <w:rPr>
+          <w:lang w:val="en-US"/>
+        </w:rPr>
+      </w:pPr>
+      <w:r>
+        <w:rPr>
+          <w:lang w:val="en-US"/>
+        </w:rPr>
+        <w:t>Jobs are way closer to our desired effect</w:t>
+      </w:r>
+      <w:r>
+        <w:rPr>
+          <w:rStyle w:val="FootnoteReference"/>
+          <w:lang w:val="en-US"/>
+        </w:rPr>
+        <w:footnoteReference w:id="19"/>
+      </w:r>
+      <w:r>
+        <w:rPr>
+          <w:lang w:val="en-US"/>
+        </w:rPr>
+        <w:t xml:space="preserve">. A job can be represented by any form of JSON document. It can be created in a way that it is delivered to any </w:t>
       </w:r>
       <w:r>
         <w:rPr>
           <w:lang w:val="en-US"/>
         </w:rPr>
         <w:lastRenderedPageBreak/>
-        <w:t>IoT Configuration in Google Cloud Platform which we discussed before and concluded that it’s not really appropriate for delivering the remote commands to our clients.</w:t>
-      </w:r>
-    </w:p>
-    <w:p>
-      <w:pPr>
-        <w:pStyle w:val="Normaltext"/>
-        <w:rPr>
-          <w:lang w:val="en-US"/>
-        </w:rPr>
-      </w:pPr>
-      <w:r>
-        <w:rPr>
-          <w:lang w:val="en-US"/>
-        </w:rPr>
-        <w:t>Jobs are way closer to our desired effect (</w:t>
-      </w:r>
-      <w:r>
-        <w:rPr>
-          <w:lang w:val="en-US"/>
-        </w:rPr>
-        <w:t>https://docs.aws.amazon.com/iot/latest/developerguide/iot-jobs.html</w:t>
-      </w:r>
-      <w:r>
-        <w:rPr>
-          <w:lang w:val="en-US"/>
-        </w:rPr>
-        <w:t>, 06.01.2019). A job can be represented by any form of JSON document. It can be created in a way that it is delivered to any number of Things and the execution progress can be tracked in real time, as every Thing has to explicitly confirm the receival and execution of the Job. In fact, in case of longer jobs, a Thing can report the exact progress of the job execution. As the progress of the jobs is trackable, they have to be stored, but since they are stored directly in the IoT service, the user is not required to set up any additional database or pay for the storage of such data.</w:t>
+        <w:t>number of Things and the execution progress can be tracked in real time, as every Thing has to explicitly confirm the receival and execution of the Job. In fact, in case of longer jobs, a Thing can report the exact progress of the job execution. As the progress of the jobs is trackable, they have to be stored, but since they are stored directly in the IoT service, the user is not required to set up any additional database or pay for the storage of such data.</w:t>
       </w:r>
     </w:p>
     <w:p>
@@ -14714,21 +14740,21 @@
         <w:rPr>
           <w:lang w:val="en-US"/>
         </w:rPr>
+        <w:t>IoT service requires that the communication with the outside world is handled through the SSH certificates. This means that our client should start by generating one and uploading the public key to the cloud, where it will be registered within the IoT service. In order to handle it in a secure manner, we can build a lambda triggerable by HTTP events that will receive the public key, register it within the IoT service, create the Thing, and generate the IoT Policy that specifies what Push Notification topics the thing is allowed to listen to.</w:t>
+      </w:r>
+    </w:p>
+    <w:p>
+      <w:pPr>
+        <w:pStyle w:val="Normaltext"/>
+        <w:rPr>
+          <w:lang w:val="en-US"/>
+        </w:rPr>
+      </w:pPr>
+      <w:r>
+        <w:rPr>
+          <w:lang w:val="en-US"/>
+        </w:rPr>
         <w:lastRenderedPageBreak/>
-        <w:t>IoT service requires that the communication with the outside world is handled through the SSH certificates. This means that our client should start by generating one and uploading the public key to the cloud, where it will be registered within the IoT service. In order to handle it in a secure manner, we can build a lambda triggerable by HTTP events that will receive the public key, register it within the IoT service, create the Thing, and generate the IoT Policy that specifies what Push Notification topics the thing is allowed to listen to.</w:t>
-      </w:r>
-    </w:p>
-    <w:p>
-      <w:pPr>
-        <w:pStyle w:val="Normaltext"/>
-        <w:rPr>
-          <w:lang w:val="en-US"/>
-        </w:rPr>
-      </w:pPr>
-      <w:r>
-        <w:rPr>
-          <w:lang w:val="en-US"/>
-        </w:rPr>
         <w:t>Once the client is successfully registered, it can immediately subscribe to his IoT topic directly within the IoT service. Then as soon as the command is issued by an attacker, it gets delivered directly to the client, who in response can generate a response back to the IoT service, that may again be delivered back to the attacker.</w:t>
       </w:r>
     </w:p>
@@ -14744,7 +14770,7 @@
           <w:lang w:val="en-US"/>
         </w:rPr>
         <w:pict>
-          <v:shape id="Picture 5" o:spid="_x0000_i1083" type="#_x0000_t75" style="width:368.9pt;height:228.15pt;visibility:visible;mso-wrap-style:square">
+          <v:shape id="Picture 5" o:spid="_x0000_i1035" type="#_x0000_t75" style="width:369pt;height:228pt;visibility:visible;mso-wrap-style:square">
             <v:imagedata r:id="rId24" o:title=""/>
           </v:shape>
         </w:pict>
@@ -14858,28 +14884,28 @@
         <w:rPr>
           <w:lang w:val="en-US"/>
         </w:rPr>
-        <w:t xml:space="preserve">. As we can see from the comparison with the standalone CnC server (implementation provided in Appendix 1), the amount of required code is incomparably smaller and yet, thanks to the AWS cloud, it provides much wider area of applications. Right now, we’re using only a small subset of functionality </w:t>
+        <w:t>. As we can see from the comparison with the standalone CnC server (implementation provided in Appendix 1), the amount of required code is incomparably smaller and yet, thanks to the AWS cloud, it provides much wider area of applications. Right now, we’re using only a small subset of functionality of the IoT service, but introducing for instance video/audio streaming wouldn’t require any additional work on the backend side, whereas in the standalone solution it quite likely would require quite extensive changes, should we ever decide to introduce it.</w:t>
+      </w:r>
+    </w:p>
+    <w:p>
+      <w:pPr>
+        <w:pStyle w:val="Normaltext"/>
+        <w:rPr>
+          <w:lang w:val="en-US"/>
+        </w:rPr>
+      </w:pPr>
+      <w:r>
+        <w:rPr>
+          <w:lang w:val="en-US"/>
+        </w:rPr>
+        <w:t xml:space="preserve">The proposed solution however is not necessarily very clean. It requires the attacker to be directly connected to the IoT service in order to receive the instant response. This means that should there be more than one administrator </w:t>
       </w:r>
       <w:r>
         <w:rPr>
           <w:lang w:val="en-US"/>
         </w:rPr>
         <w:lastRenderedPageBreak/>
-        <w:t>of the IoT service, but introducing for instance video/audio streaming wouldn’t require any additional work on the backend side, whereas in the standalone solution it quite likely would require quite extensive changes, should we ever decide to introduce it.</w:t>
-      </w:r>
-    </w:p>
-    <w:p>
-      <w:pPr>
-        <w:pStyle w:val="Normaltext"/>
-        <w:rPr>
-          <w:lang w:val="en-US"/>
-        </w:rPr>
-      </w:pPr>
-      <w:r>
-        <w:rPr>
-          <w:lang w:val="en-US"/>
-        </w:rPr>
-        <w:t>The proposed solution however is not necessarily very clean. It requires the attacker to be directly connected to the IoT service in order to receive the instant response. This means that should there be more than one administrator of the botnet, there is a requirement of introducing separate IoT topics for each one of them, to make sure that they don’t receive responses for requests they didn’t send personally. The IoT Jobs make it much easier to track who exactly issued a certain command, but they also leave a trace of what happened, which is something we don’t necessarily want. Yet, it is necessary to create an IoT Job in order to easily identify what response was issues for what request.</w:t>
+        <w:t>of the botnet, there is a requirement of introducing separate IoT topics for each one of them, to make sure that they don’t receive responses for requests they didn’t send personally. The IoT Jobs make it much easier to track who exactly issued a certain command, but they also leave a trace of what happened, which is something we don’t necessarily want. Yet, it is necessary to create an IoT Job in order to easily identify what response was issues for what request.</w:t>
       </w:r>
     </w:p>
     <w:p>
@@ -14924,9 +14950,8 @@
         <w:rPr>
           <w:noProof/>
         </w:rPr>
-        <w:lastRenderedPageBreak/>
         <w:pict>
-          <v:shape id="Chart 10" o:spid="_x0000_i1084" type="#_x0000_t75" style="width:360.45pt;height:216.95pt;visibility:visible" o:gfxdata="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">
+          <v:shape id="Chart 10" o:spid="_x0000_i1036" type="#_x0000_t75" style="width:5in;height:216.75pt;visibility:visible" o:gfxdata="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">
             <v:imagedata r:id="rId25" o:title=""/>
             <o:lock v:ext="edit" aspectratio="f"/>
           </v:shape>
@@ -15087,7 +15112,14 @@
         <w:rPr>
           <w:lang w:val="en-US"/>
         </w:rPr>
-        <w:t xml:space="preserve"> the AWS-based approach is just a little bit slower than the standalone approach despite the fact that the IoT service that we make requests to still needs to internally consult the IAM service to figure out if the client has access rights to subscribe and publish to certain topics. Those internal requests however are performed within the same physical data center, hence the latency is greatly limited. As a result median for the response time in the AWS-based serverless approach for the CnC application is only 256 milliseconds. Compared to the original 212 </w:t>
+        <w:t xml:space="preserve"> the AWS-based approach is just a little bit slower than the standalone approach despite the fact that the IoT service that we make requests to still needs to internally consult the IAM service to figure out if the client has access rights to subscribe and publish to certain topics. Those internal requests however are performed within the same physical </w:t>
+      </w:r>
+      <w:r>
+        <w:rPr>
+          <w:lang w:val="en-US"/>
+        </w:rPr>
+        <w:lastRenderedPageBreak/>
+        <w:t xml:space="preserve">data center, hence the latency is greatly limited. As a result median for the response time in the AWS-based serverless approach for the CnC application is only 256 milliseconds. Compared to the original 212 </w:t>
       </w:r>
       <w:proofErr w:type="spellStart"/>
       <w:r>
@@ -15147,50 +15179,33 @@
         <w:rPr>
           <w:lang w:val="en-US"/>
         </w:rPr>
-        <w:t>Just like in the case of the standalone application, we’re going to use the AWS price calculator (</w:t>
-      </w:r>
-      <w:r>
-        <w:rPr>
-          <w:lang w:val="en-US"/>
-        </w:rPr>
-        <w:t>https://s3.amazonaws.com/lambda-tools/pricing-</w:t>
-      </w:r>
-      <w:r>
-        <w:rPr>
-          <w:lang w:val="en-US"/>
-        </w:rPr>
-        <w:lastRenderedPageBreak/>
-        <w:t>calculator.html</w:t>
-      </w:r>
-      <w:r>
-        <w:rPr>
-          <w:lang w:val="en-US"/>
-        </w:rPr>
-        <w:t xml:space="preserve">, </w:t>
-      </w:r>
-      <w:r>
-        <w:rPr>
-          <w:lang w:val="en-US"/>
-        </w:rPr>
-        <w:t>https://aws.amazon.com/lambda/pricing/</w:t>
-      </w:r>
-      <w:r>
-        <w:rPr>
-          <w:lang w:val="en-US"/>
-        </w:rPr>
-        <w:t xml:space="preserve">,  06.01.2019) in eu-west-1 region (Ireland) and we’re going to skip the costs of S3 bucket as well as Route53 (DNS management) as those are only optional for the CnC application. We’re going to estimate 1000 client registrations through a lambda running on 128MB of memory, where a single registration takes 2000ms of the lambda execution (during the tests the maximum execution time observed was 1100ms). Unfortunately AWS doesn’t provide the price calculator for the IoT service, but it does publish a price list - </w:t>
-      </w:r>
-      <w:r>
-        <w:rPr>
-          <w:lang w:val="en-US"/>
-        </w:rPr>
-        <w:t>https://aws.amazon.com/iot-core/pricing/</w:t>
-      </w:r>
-      <w:r>
-        <w:rPr>
-          <w:lang w:val="en-US"/>
-        </w:rPr>
-        <w:t xml:space="preserve"> (06.01.2019). </w:t>
+        <w:t>Just like in the case of the standalone application, we’re going to use the AWS price calculator</w:t>
+      </w:r>
+      <w:r>
+        <w:rPr>
+          <w:rStyle w:val="FootnoteReference"/>
+          <w:lang w:val="en-US"/>
+        </w:rPr>
+        <w:footnoteReference w:id="20"/>
+      </w:r>
+      <w:r>
+        <w:rPr>
+          <w:lang w:val="en-US"/>
+        </w:rPr>
+        <w:t xml:space="preserve"> in eu-west-1 region (Ireland) and we’re going to skip the costs of S3 bucket as well as Route53 (DNS management) as those are only optional for the CnC application. We’re going to estimate 1000 client registrations through a lambda running on 128MB of memory, where a single registration takes 2000ms of the lambda execution (during the tests the maximum execution time observed was 1100ms). Unfortunately AWS doesn’t provide the price calculator for the IoT service, but it does publish a price list</w:t>
+      </w:r>
+      <w:r>
+        <w:rPr>
+          <w:rStyle w:val="FootnoteReference"/>
+          <w:lang w:val="en-US"/>
+        </w:rPr>
+        <w:footnoteReference w:id="21"/>
+      </w:r>
+      <w:r>
+        <w:rPr>
+          <w:lang w:val="en-US"/>
+        </w:rPr>
+        <w:t xml:space="preserve">. </w:t>
       </w:r>
     </w:p>
     <w:p>
@@ -15210,6 +15225,60 @@
     </w:p>
     <w:p>
       <w:pPr>
+        <w:pStyle w:val="Normaltext"/>
+        <w:ind w:firstLine="0"/>
+        <w:rPr>
+          <w:lang w:val="en-US"/>
+        </w:rPr>
+      </w:pPr>
+    </w:p>
+    <w:p>
+      <w:pPr>
+        <w:pStyle w:val="Normaltext"/>
+        <w:ind w:firstLine="0"/>
+        <w:rPr>
+          <w:lang w:val="en-US"/>
+        </w:rPr>
+      </w:pPr>
+    </w:p>
+    <w:p>
+      <w:pPr>
+        <w:pStyle w:val="Normaltext"/>
+        <w:ind w:firstLine="0"/>
+        <w:rPr>
+          <w:lang w:val="en-US"/>
+        </w:rPr>
+      </w:pPr>
+    </w:p>
+    <w:p>
+      <w:pPr>
+        <w:pStyle w:val="Normaltext"/>
+        <w:ind w:firstLine="0"/>
+        <w:rPr>
+          <w:lang w:val="en-US"/>
+        </w:rPr>
+      </w:pPr>
+    </w:p>
+    <w:p>
+      <w:pPr>
+        <w:pStyle w:val="Normaltext"/>
+        <w:ind w:firstLine="0"/>
+        <w:rPr>
+          <w:lang w:val="en-US"/>
+        </w:rPr>
+      </w:pPr>
+    </w:p>
+    <w:p>
+      <w:pPr>
+        <w:pStyle w:val="Normaltext"/>
+        <w:ind w:firstLine="0"/>
+        <w:rPr>
+          <w:lang w:val="en-US"/>
+        </w:rPr>
+      </w:pPr>
+    </w:p>
+    <w:p>
+      <w:pPr>
         <w:pStyle w:val="Caption"/>
         <w:rPr>
           <w:lang w:val="en-GB"/>
@@ -15221,6 +15290,7 @@
         <w:rPr>
           <w:lang w:val="en-US"/>
         </w:rPr>
+        <w:lastRenderedPageBreak/>
         <w:t xml:space="preserve">TABLE </w:t>
       </w:r>
       <w:r>
@@ -16199,14 +16269,7 @@
         <w:rPr>
           <w:lang w:val="en-US"/>
         </w:rPr>
-        <w:t xml:space="preserve">As can be seen from TABLE 3, the cost is drastically decreased compared to the original standalone approach. In fact we have been able to lower the costs by 84.8%. This is because we no longer need to pay for a number of virtual machines that have to run at all times despite the fact that they’re heavily underutilized. Instead we only end up paying for the resources we actually use. These numbers all in fact still rounded up. In our experiments the lambda </w:t>
-      </w:r>
-      <w:r>
-        <w:rPr>
-          <w:lang w:val="en-US"/>
-        </w:rPr>
-        <w:lastRenderedPageBreak/>
-        <w:t>didn’t take 2000ms to register a new Thing. The computers running our client will not be online 24/7 as many users tend to turn their computers off for the night. As a result the more realistic price would be even lower.</w:t>
+        <w:t>As can be seen from TABLE 3, the cost is drastically decreased compared to the original standalone approach. In fact we have been able to lower the costs by 84.8%. This is because we no longer need to pay for a number of virtual machines that have to run at all times despite the fact that they’re heavily underutilized. Instead we only end up paying for the resources we actually use. These numbers all in fact still rounded up. In our experiments the lambda didn’t take 2000ms to register a new Thing. The computers running our client will not be online 24/7 as many users tend to turn their computers off for the night. As a result the more realistic price would be even lower.</w:t>
       </w:r>
     </w:p>
     <w:p>
@@ -16252,7 +16315,14 @@
         <w:rPr>
           <w:lang w:val="en-US"/>
         </w:rPr>
-        <w:t>The AWS IoT service feels most intuitive and easy to configure. It also provides the perfect base for the CnC applications by providing simple interface for Thing provisioning and configuration as well as management of the remote operations.</w:t>
+        <w:t>The AWS IoT service feels most intuitive and easy to configure. It also provides the perfect base for the CnC applications by providing simple inter</w:t>
+      </w:r>
+      <w:r>
+        <w:rPr>
+          <w:lang w:val="en-US"/>
+        </w:rPr>
+        <w:lastRenderedPageBreak/>
+        <w:t>face for Thing provisioning and configuration as well as management of the remote operations.</w:t>
       </w:r>
     </w:p>
     <w:p>
@@ -16312,19 +16382,20 @@
         <w:rPr>
           <w:lang w:val="en-US"/>
         </w:rPr>
-        <w:t>Azure functions, similarly as AWS Lambdas, can be triggered by a wide range of different triggers. While in our case HTTP request is the only one that we need to initially issue a request, the full list includes 19 different kinds of triggers (</w:t>
-      </w:r>
-      <w:r>
-        <w:rPr>
-          <w:lang w:val="en-US"/>
-        </w:rPr>
-        <w:t>https://docs.microsoft.com/en-us/azure/azure-functions/functions-triggers-bindings</w:t>
-      </w:r>
-      <w:r>
-        <w:rPr>
-          <w:lang w:val="en-US"/>
-        </w:rPr>
-        <w:t>, 10.02.2019).</w:t>
+        <w:t>Azure functions, similarly as AWS Lambdas, can be triggered by a wide range of different triggers. While in our case HTTP request is the only one that we need to initially issue a request, the full list includes 19 different kinds of triggers</w:t>
+      </w:r>
+      <w:r>
+        <w:rPr>
+          <w:rStyle w:val="FootnoteReference"/>
+          <w:lang w:val="en-US"/>
+        </w:rPr>
+        <w:footnoteReference w:id="22"/>
+      </w:r>
+      <w:r>
+        <w:rPr>
+          <w:lang w:val="en-US"/>
+        </w:rPr>
+        <w:t>.</w:t>
       </w:r>
     </w:p>
     <w:p>
@@ -16339,23 +16410,29 @@
         <w:rPr>
           <w:lang w:val="en-US"/>
         </w:rPr>
+        <w:t>Push notifications and service-specific authentication and authorization</w:t>
+      </w:r>
+      <w:bookmarkEnd w:id="155"/>
+    </w:p>
+    <w:p>
+      <w:pPr>
+        <w:pStyle w:val="1paragraph"/>
+        <w:rPr>
+          <w:lang w:val="en-US"/>
+        </w:rPr>
+      </w:pPr>
+      <w:r>
+        <w:rPr>
+          <w:lang w:val="en-US"/>
+        </w:rPr>
+        <w:t xml:space="preserve">It appears that Azure cloud has fewer services that seem interchangeable at the first glance, compared to AWS. There are however two different services that allow us to publish a notification to a remote application. Also each one of them uses different form of authentication. It appears that Azure chooses a very different approach to authorization compared to other cloud platforms researched in this paper. Instead of introducing the centralized IAM service, it follows the concept of connection strings. Before a service can be used, the developer has to define a specific configuration of the instance that is required. This results in the </w:t>
+      </w:r>
+      <w:r>
+        <w:rPr>
+          <w:lang w:val="en-US"/>
+        </w:rPr>
         <w:lastRenderedPageBreak/>
-        <w:t>Push notifications and service-specific authentication and authorization</w:t>
-      </w:r>
-      <w:bookmarkEnd w:id="155"/>
-    </w:p>
-    <w:p>
-      <w:pPr>
-        <w:pStyle w:val="1paragraph"/>
-        <w:rPr>
-          <w:lang w:val="en-US"/>
-        </w:rPr>
-      </w:pPr>
-      <w:r>
-        <w:rPr>
-          <w:lang w:val="en-US"/>
-        </w:rPr>
-        <w:t>It appears that Azure cloud has fewer services that seem interchangeable at the first glance, compared to AWS. There are however two different services that allow us to publish a notification to a remote application. Also each one of them uses different form of authentication. It appears that Azure chooses a very different approach to authorization compared to other cloud platforms researched in this paper. Instead of introducing the centralized IAM service, it follows the concept of connection strings. Before a service can be used, the developer has to define a specific configuration of the instance that is required. This results in the generation of a new endpoint that is identified by a unique connection string, which is necessary for the client to use the service.</w:t>
+        <w:t>generation of a new endpoint that is identified by a unique connection string, which is necessary for the client to use the service.</w:t>
       </w:r>
     </w:p>
     <w:p>
@@ -16381,19 +16458,20 @@
         <w:rPr>
           <w:lang w:val="en-US"/>
         </w:rPr>
-        <w:t xml:space="preserve"> – as we can see from the marketing page of the service (</w:t>
-      </w:r>
-      <w:r>
-        <w:rPr>
-          <w:lang w:val="en-US"/>
-        </w:rPr>
-        <w:t>https://dotnet.microsoft.com/apps/aspnet/real-time</w:t>
-      </w:r>
-      <w:r>
-        <w:rPr>
-          <w:lang w:val="en-US"/>
-        </w:rPr>
-        <w:t xml:space="preserve">, 17.02.2019), </w:t>
+        <w:t xml:space="preserve"> – as we can see from the marketing page of the service</w:t>
+      </w:r>
+      <w:r>
+        <w:rPr>
+          <w:rStyle w:val="FootnoteReference"/>
+          <w:lang w:val="en-US"/>
+        </w:rPr>
+        <w:footnoteReference w:id="23"/>
+      </w:r>
+      <w:r>
+        <w:rPr>
+          <w:lang w:val="en-US"/>
+        </w:rPr>
+        <w:t xml:space="preserve">, </w:t>
       </w:r>
       <w:proofErr w:type="spellStart"/>
       <w:r>
@@ -16407,19 +16485,20 @@
         <w:rPr>
           <w:lang w:val="en-US"/>
         </w:rPr>
-        <w:t xml:space="preserve"> is a WebSocket-based message broker designed to build any applications that require real-time updates, such as chats or games. As we can read in the Azure documentation (</w:t>
-      </w:r>
-      <w:r>
-        <w:rPr>
-          <w:lang w:val="en-US"/>
-        </w:rPr>
-        <w:t>https://docs.microsoft.com/en-us/aspnet/signalr/overview/guide-to-the-api/handling-connection-lifetime-events</w:t>
-      </w:r>
-      <w:r>
-        <w:rPr>
-          <w:lang w:val="en-US"/>
-        </w:rPr>
-        <w:t xml:space="preserve">, 17.02.2019) the service is well designed to be error-proof. The network connection should never be considered as particularly stable and </w:t>
+        <w:t xml:space="preserve"> is a WebSocket-based message broker designed to build any applications that require real-time updates, such as chats or games. As we can read in the Azure documentation</w:t>
+      </w:r>
+      <w:r>
+        <w:rPr>
+          <w:rStyle w:val="FootnoteReference"/>
+          <w:lang w:val="en-US"/>
+        </w:rPr>
+        <w:footnoteReference w:id="24"/>
+      </w:r>
+      <w:r>
+        <w:rPr>
+          <w:lang w:val="en-US"/>
+        </w:rPr>
+        <w:t xml:space="preserve"> the service is well designed to be error-proof. The network connection should never be considered as particularly stable and </w:t>
       </w:r>
       <w:proofErr w:type="spellStart"/>
       <w:r>
@@ -16468,14 +16547,7 @@
         <w:rPr>
           <w:lang w:val="en-US"/>
         </w:rPr>
-        <w:t xml:space="preserve"> endpoint. We don’t want that to happen with the remote bots. It looks </w:t>
-      </w:r>
-      <w:r>
-        <w:rPr>
-          <w:lang w:val="en-US"/>
-        </w:rPr>
-        <w:lastRenderedPageBreak/>
-        <w:t xml:space="preserve">like the </w:t>
+        <w:t xml:space="preserve"> endpoint. We don’t want that to happen with the remote bots. It looks like the </w:t>
       </w:r>
       <w:proofErr w:type="spellStart"/>
       <w:r>
@@ -16503,19 +16575,20 @@
         <w:rPr>
           <w:lang w:val="en-US"/>
         </w:rPr>
-        <w:t xml:space="preserve"> own though. Rather than that, it requires the user to specify an Azure Function that will allow the user to specify who he is and who he wants to send the message to. Unfortunately for us however, only a limited number of authentication choices is supported in this case. As the official documentation specifies (</w:t>
-      </w:r>
-      <w:r>
-        <w:rPr>
-          <w:lang w:val="en-US"/>
-        </w:rPr>
-        <w:t>https://docs.microsoft.com/en-us/azure/azure-signalr/signalr-authenticate-azure-functions#log-into-azure-with-vs-code</w:t>
-      </w:r>
-      <w:r>
-        <w:rPr>
-          <w:lang w:val="en-US"/>
-        </w:rPr>
-        <w:t>, 17.02.2019) the client has to be authenticated with one of the following:</w:t>
+        <w:t xml:space="preserve"> own though. Rather than that, it requires the user to specify an Azure Function that will allow the user to specify who he is and who he wants to send the message to. Unfortunately for us however, only a limited number of authentication choices is supported in this case. As the official documentation specifies</w:t>
+      </w:r>
+      <w:r>
+        <w:rPr>
+          <w:rStyle w:val="FootnoteReference"/>
+          <w:lang w:val="en-US"/>
+        </w:rPr>
+        <w:footnoteReference w:id="25"/>
+      </w:r>
+      <w:r>
+        <w:rPr>
+          <w:lang w:val="en-US"/>
+        </w:rPr>
+        <w:t xml:space="preserve"> the client has to be authenticated with one of the following:</w:t>
       </w:r>
     </w:p>
     <w:p>
@@ -16591,6 +16664,7 @@
         <w:rPr>
           <w:lang w:val="en-US"/>
         </w:rPr>
+        <w:lastRenderedPageBreak/>
         <w:t>Microsoft Account</w:t>
       </w:r>
     </w:p>
@@ -16657,33 +16731,27 @@
         <w:rPr>
           <w:lang w:val="en-US"/>
         </w:rPr>
-        <w:t xml:space="preserve">. While the IoT Hub is represented by its own connection string, this one is meant to be used only for administrative operations, such as registering a new device. Every device however is represented by a separate unique connection string. While this thing perhaps makes it a bit easier to implement the client side, as you no longer need to generate any certificates, like you normally would on AWS, on the server side it adds a new difficulty – you have to provide the connection string to the Azure Function somehow. In other clouds this is not an issue thanks to external IAM Service with which the applications don’t necessarily have to be informed of what they are allowed to </w:t>
-      </w:r>
-      <w:r>
-        <w:rPr>
-          <w:lang w:val="en-US"/>
-        </w:rPr>
-        <w:lastRenderedPageBreak/>
-        <w:t xml:space="preserve">do. </w:t>
+        <w:t xml:space="preserve">. While the IoT Hub is represented by its own connection string, this one is meant to be used only for administrative operations, such as registering a new device. Every device however is represented by a separate unique connection string. While this thing perhaps makes it a bit easier to implement the client side, as you no longer need to generate any certificates, like you normally would on AWS, on the server side it adds a new difficulty – you have to provide the connection string to the Azure Function somehow. In other clouds this is not an issue thanks to external IAM Service with which the applications don’t necessarily have to be informed of what they are allowed to do. </w:t>
       </w:r>
       <w:r>
         <w:rPr>
           <w:lang w:val="en-US"/>
         </w:rPr>
         <w:br/>
-        <w:t>The IoT Hub provides a number of different ways of communication with the external client (</w:t>
-      </w:r>
-      <w:r>
-        <w:rPr>
-          <w:lang w:val="en-US"/>
-        </w:rPr>
-        <w:t>https://docs.microsoft.com/en-us/azure/iot-hub/iot-hub-devguide-c2d-guidance</w:t>
-      </w:r>
-      <w:r>
-        <w:rPr>
-          <w:lang w:val="en-US"/>
-        </w:rPr>
-        <w:t>, 17.02.2019):</w:t>
+        <w:t>The IoT Hub provides a number of different ways of communication with the external client</w:t>
+      </w:r>
+      <w:r>
+        <w:rPr>
+          <w:rStyle w:val="FootnoteReference"/>
+          <w:lang w:val="en-US"/>
+        </w:rPr>
+        <w:footnoteReference w:id="26"/>
+      </w:r>
+      <w:r>
+        <w:rPr>
+          <w:lang w:val="en-US"/>
+        </w:rPr>
+        <w:t>:</w:t>
       </w:r>
     </w:p>
     <w:p>
@@ -16721,7 +16789,14 @@
         <w:rPr>
           <w:lang w:val="en-US"/>
         </w:rPr>
-        <w:t>Twin’s desired properties – similar to Shadows in AWS IoT service. It’s meant to store and provide the configuration of the device. The twin is represented by a JSON document specifying the current as well as the requested client configuration. Once the user submits a new configuration change, the twin document is updated with the last requested configuration. Then the notification about the configuration change is sent to the device. Once the device confirms the receival of the new configuration the twin document is updated again to reflect that fact.</w:t>
+        <w:t xml:space="preserve">Twin’s desired properties – similar to Shadows in AWS IoT service. It’s meant to store and provide the configuration of the device. The twin is represented by a JSON document specifying the current as well as the requested client configuration. Once the user submits a </w:t>
+      </w:r>
+      <w:r>
+        <w:rPr>
+          <w:lang w:val="en-US"/>
+        </w:rPr>
+        <w:lastRenderedPageBreak/>
+        <w:t>new configuration change, the twin document is updated with the last requested configuration. Then the notification about the configuration change is sent to the device. Once the device confirms the receival of the new configuration the twin document is updated again to reflect that fact.</w:t>
       </w:r>
     </w:p>
     <w:p>
@@ -16770,14 +16845,7 @@
         <w:rPr>
           <w:lang w:val="en-US"/>
         </w:rPr>
-        <w:t xml:space="preserve">As established in the previous chapter, the most convenient way of handling the communication with the remote clients is through the direct method calls that are possible thanks to the Azure IoT Hub. Before that can happen however, we have to register the client in the hub. That can be easily done inside an Azure function that is triggered by an HTTP request. Once the function registers </w:t>
-      </w:r>
-      <w:r>
-        <w:rPr>
-          <w:lang w:val="en-US"/>
-        </w:rPr>
-        <w:lastRenderedPageBreak/>
-        <w:t>the client, it returns to the caller a unique connection string that can be used to establish the connection with the hub and expose functions to the cloud. Those can then be easily accessed by other Azure Functions which are meant to be used by an attacker.</w:t>
+        <w:t>As established in the previous chapter, the most convenient way of handling the communication with the remote clients is through the direct method calls that are possible thanks to the Azure IoT Hub. Before that can happen however, we have to register the client in the hub. That can be easily done inside an Azure function that is triggered by an HTTP request. Once the function registers the client, it returns to the caller a unique connection string that can be used to establish the connection with the hub and expose functions to the cloud. Those can then be easily accessed by other Azure Functions which are meant to be used by an attacker.</w:t>
       </w:r>
     </w:p>
     <w:p>
@@ -16790,8 +16858,9 @@
           <w:noProof/>
           <w:lang w:val="en-US"/>
         </w:rPr>
+        <w:lastRenderedPageBreak/>
         <w:pict>
-          <v:shape id="Picture 11" o:spid="_x0000_i1085" type="#_x0000_t75" style="width:425pt;height:204.8pt;visibility:visible;mso-wrap-style:square">
+          <v:shape id="Picture 11" o:spid="_x0000_i1037" type="#_x0000_t75" style="width:425.25pt;height:204.75pt;visibility:visible;mso-wrap-style:square">
             <v:imagedata r:id="rId26" o:title=""/>
           </v:shape>
         </w:pict>
@@ -16930,23 +16999,29 @@
         <w:rPr>
           <w:lang w:val="en-US"/>
         </w:rPr>
+        <w:t>Performance</w:t>
+      </w:r>
+      <w:bookmarkEnd w:id="159"/>
+    </w:p>
+    <w:p>
+      <w:pPr>
+        <w:pStyle w:val="1paragraph"/>
+        <w:rPr>
+          <w:lang w:val="en-US"/>
+        </w:rPr>
+      </w:pPr>
+      <w:r>
+        <w:rPr>
+          <w:lang w:val="en-US"/>
+        </w:rPr>
+        <w:t>We measure the performance of the Azure-based approach using the North Europe region which is physically located in Ireland, similarly as AWS’s eu-west-</w:t>
+      </w:r>
+      <w:r>
+        <w:rPr>
+          <w:lang w:val="en-US"/>
+        </w:rPr>
         <w:lastRenderedPageBreak/>
-        <w:t>Performance</w:t>
-      </w:r>
-      <w:bookmarkEnd w:id="159"/>
-    </w:p>
-    <w:p>
-      <w:pPr>
-        <w:pStyle w:val="1paragraph"/>
-        <w:rPr>
-          <w:lang w:val="en-US"/>
-        </w:rPr>
-      </w:pPr>
-      <w:r>
-        <w:rPr>
-          <w:lang w:val="en-US"/>
-        </w:rPr>
-        <w:t xml:space="preserve">We measure the performance of the Azure-based approach using the North Europe region which is physically located in Ireland, similarly as AWS’s eu-west-1. This allows us to </w:t>
+        <w:t xml:space="preserve">1. This allows us to </w:t>
       </w:r>
       <w:r>
         <w:rPr>
@@ -17018,7 +17093,7 @@
           <w:noProof/>
         </w:rPr>
         <w:pict>
-          <v:shape id="Chart 1" o:spid="_x0000_i1086" type="#_x0000_t75" style="width:360.45pt;height:216.95pt;visibility:visible" o:gfxdata="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">
+          <v:shape id="Chart 1" o:spid="_x0000_i1038" type="#_x0000_t75" style="width:5in;height:216.75pt;visibility:visible" o:gfxdata="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">
             <v:imagedata r:id="rId27" o:title=""/>
             <o:lock v:ext="edit" aspectratio="f"/>
           </v:shape>
@@ -17183,115 +17258,86 @@
         <w:rPr>
           <w:lang w:val="en-US"/>
         </w:rPr>
+        <w:t>Cost estimation</w:t>
+      </w:r>
+      <w:bookmarkEnd w:id="161"/>
+    </w:p>
+    <w:p>
+      <w:pPr>
+        <w:pStyle w:val="1paragraph"/>
+        <w:rPr>
+          <w:lang w:val="en-US"/>
+        </w:rPr>
+      </w:pPr>
+      <w:r>
+        <w:rPr>
+          <w:lang w:val="en-US"/>
+        </w:rPr>
+        <w:t xml:space="preserve">Similarly, </w:t>
+      </w:r>
+      <w:r>
+        <w:rPr>
+          <w:lang w:val="en-US"/>
+        </w:rPr>
+        <w:t>as with the standalone and the AWS approaches</w:t>
+      </w:r>
+      <w:r>
+        <w:rPr>
+          <w:lang w:val="en-US"/>
+        </w:rPr>
+        <w:t xml:space="preserve">, let’s try to estimate the cost of maintenance of the </w:t>
+      </w:r>
+      <w:r>
+        <w:rPr>
+          <w:lang w:val="en-US"/>
+        </w:rPr>
+        <w:t>Azure</w:t>
+      </w:r>
+      <w:r>
+        <w:rPr>
+          <w:lang w:val="en-US"/>
+        </w:rPr>
+        <w:t xml:space="preserve"> IoT</w:t>
+      </w:r>
+      <w:r>
+        <w:rPr>
+          <w:lang w:val="en-US"/>
+        </w:rPr>
+        <w:t xml:space="preserve"> Hub </w:t>
+      </w:r>
+      <w:r>
+        <w:rPr>
+          <w:lang w:val="en-US"/>
+        </w:rPr>
+        <w:t>oriented solution in order to determine if the serverless approach actually proved to be as cheap as advertised.</w:t>
+      </w:r>
+    </w:p>
+    <w:p>
+      <w:pPr>
+        <w:pStyle w:val="1paragraph"/>
+        <w:rPr>
+          <w:lang w:val="en-US"/>
+        </w:rPr>
+      </w:pPr>
+      <w:r>
+        <w:rPr>
+          <w:lang w:val="en-US"/>
+        </w:rPr>
         <w:lastRenderedPageBreak/>
-        <w:t>Cost estimation</w:t>
-      </w:r>
-      <w:bookmarkEnd w:id="161"/>
-    </w:p>
-    <w:p>
-      <w:pPr>
-        <w:pStyle w:val="1paragraph"/>
-        <w:rPr>
-          <w:lang w:val="en-US"/>
-        </w:rPr>
-      </w:pPr>
-      <w:r>
-        <w:rPr>
-          <w:lang w:val="en-US"/>
-        </w:rPr>
-        <w:t xml:space="preserve">Similarly, </w:t>
-      </w:r>
-      <w:r>
-        <w:rPr>
-          <w:lang w:val="en-US"/>
-        </w:rPr>
-        <w:t>as with the standalone and the AWS approaches</w:t>
-      </w:r>
-      <w:r>
-        <w:rPr>
-          <w:lang w:val="en-US"/>
-        </w:rPr>
-        <w:t xml:space="preserve">, let’s try to estimate the cost of maintenance of the </w:t>
-      </w:r>
-      <w:r>
-        <w:rPr>
-          <w:lang w:val="en-US"/>
-        </w:rPr>
-        <w:t>Azure</w:t>
-      </w:r>
-      <w:r>
-        <w:rPr>
-          <w:lang w:val="en-US"/>
-        </w:rPr>
-        <w:t xml:space="preserve"> IoT</w:t>
-      </w:r>
-      <w:r>
-        <w:rPr>
-          <w:lang w:val="en-US"/>
-        </w:rPr>
-        <w:t xml:space="preserve"> Hub </w:t>
-      </w:r>
-      <w:r>
-        <w:rPr>
-          <w:lang w:val="en-US"/>
-        </w:rPr>
-        <w:t>oriented solution in order to determine if the serverless approach actually proved to be as cheap as advertised.</w:t>
-      </w:r>
-    </w:p>
-    <w:p>
-      <w:pPr>
-        <w:pStyle w:val="1paragraph"/>
-        <w:rPr>
-          <w:lang w:val="en-US"/>
-        </w:rPr>
-      </w:pPr>
-      <w:r>
-        <w:rPr>
-          <w:lang w:val="en-US"/>
-        </w:rPr>
-        <w:t xml:space="preserve">In order to perform the estimation, we’re going to use the Azure price calculator </w:t>
-      </w:r>
-      <w:r>
-        <w:rPr>
-          <w:lang w:val="en-US"/>
-        </w:rPr>
-        <w:t>(</w:t>
-      </w:r>
-      <w:r>
-        <w:rPr>
-          <w:lang w:val="en-US"/>
-        </w:rPr>
-        <w:t>https://azure.microsoft.com/en-us/pricing/calculator/</w:t>
-      </w:r>
-      <w:r>
-        <w:rPr>
-          <w:lang w:val="en-US"/>
-        </w:rPr>
-        <w:t xml:space="preserve">,  </w:t>
-      </w:r>
-      <w:r>
-        <w:rPr>
-          <w:lang w:val="en-US"/>
-        </w:rPr>
-        <w:t>16</w:t>
-      </w:r>
-      <w:r>
-        <w:rPr>
-          <w:lang w:val="en-US"/>
-        </w:rPr>
-        <w:t>.0</w:t>
-      </w:r>
-      <w:r>
-        <w:rPr>
-          <w:lang w:val="en-US"/>
-        </w:rPr>
-        <w:t>3</w:t>
-      </w:r>
-      <w:r>
-        <w:rPr>
-          <w:lang w:val="en-US"/>
-        </w:rPr>
-        <w:t xml:space="preserve">.2019) in </w:t>
+        <w:t>In order to perform the estimation, we’re going to use the Azure price calculator</w:t>
+      </w:r>
+      <w:r>
+        <w:rPr>
+          <w:rStyle w:val="FootnoteReference"/>
+          <w:lang w:val="en-US"/>
+        </w:rPr>
+        <w:footnoteReference w:id="27"/>
+      </w:r>
+      <w:r>
+        <w:rPr>
+          <w:lang w:val="en-US"/>
+        </w:rPr>
+        <w:t xml:space="preserve"> in </w:t>
       </w:r>
       <w:r>
         <w:rPr>
@@ -18171,14 +18217,14 @@
         <w:rPr>
           <w:lang w:val="en-US"/>
         </w:rPr>
-        <w:t xml:space="preserve">It’s in many cases very challenging to find a decent tutorial or even an official documentation that is not fully based on C# (a programming language developed by Microsoft). Then C# </w:t>
+        <w:t xml:space="preserve">It’s in many cases very challenging to find a decent tutorial or even an official documentation that is not fully based on C# (a programming language developed by Microsoft). Then C# unfortunately requires Microsoft Visual Studio, which does not come for free and therefore is not necessarily easily accessible to many developers. The POC for the Azure-based CnC has still been written in JavaScript, but has been based greatly on GitHub examples that have been uploaded by Microsoft. The JS SDK </w:t>
       </w:r>
       <w:r>
         <w:rPr>
           <w:lang w:val="en-US"/>
         </w:rPr>
         <w:lastRenderedPageBreak/>
-        <w:t>unfortunately requires Microsoft Visual Studio, which does not come for free and therefore is not necessarily easily accessible to many developers. The POC for the Azure-based CnC has still been written in JavaScript, but has been based greatly on GitHub examples that have been uploaded by Microsoft. The JS SDK online documentation however is fairly limited and difficult to understand on its own.</w:t>
+        <w:t>online documentation however is fairly limited and difficult to understand on its own.</w:t>
       </w:r>
     </w:p>
     <w:p>
@@ -18294,7 +18340,6 @@
         <w:rPr>
           <w:lang w:val="en-GB"/>
         </w:rPr>
-        <w:lastRenderedPageBreak/>
         <w:t>Conclusion</w:t>
       </w:r>
       <w:bookmarkEnd w:id="166"/>
@@ -18329,6 +18374,7 @@
         <w:rPr>
           <w:lang w:val="en-GB"/>
         </w:rPr>
+        <w:lastRenderedPageBreak/>
         <w:t>A standalone approach that requires the developer to implement an entire service constantly running in the backend that is responsible for bot registration and issuing the remote commands through the REST interface</w:t>
       </w:r>
     </w:p>
@@ -18539,26 +18585,26 @@
         <w:rPr>
           <w:lang w:val="en-GB"/>
         </w:rPr>
-        <w:t>the Az</w:t>
+        <w:t>the Azure implementation is the simplest of them all and the easiest to maintain for an already experienced developer.</w:t>
+      </w:r>
+      <w:r>
+        <w:rPr>
+          <w:lang w:val="en-GB"/>
+        </w:rPr>
+        <w:t xml:space="preserve"> The possibility of </w:t>
+      </w:r>
+      <w:r>
+        <w:rPr>
+          <w:lang w:val="en-GB"/>
+        </w:rPr>
+        <w:t>remote execution of locally exposed functions and automatically receiving the returned value greatly sim</w:t>
       </w:r>
       <w:r>
         <w:rPr>
           <w:lang w:val="en-GB"/>
         </w:rPr>
         <w:lastRenderedPageBreak/>
-        <w:t>ure implementation is the simplest of them all and the easiest to maintain for an already experienced developer.</w:t>
-      </w:r>
-      <w:r>
-        <w:rPr>
-          <w:lang w:val="en-GB"/>
-        </w:rPr>
-        <w:t xml:space="preserve"> The possibility of </w:t>
-      </w:r>
-      <w:r>
-        <w:rPr>
-          <w:lang w:val="en-GB"/>
-        </w:rPr>
-        <w:t>remote execution of locally exposed functions and automatically receiving the returned value greatly simplifies the architecture and the implementation of the solution. It almost feel</w:t>
+        <w:t>plifies the architecture and the implementation of the solution. It almost feel</w:t>
       </w:r>
       <w:r>
         <w:rPr>
@@ -18763,9 +18809,9 @@
         <w:t>In that regard, more research might be needed to optimize and simplify the application even further.</w:t>
       </w:r>
     </w:p>
-    <w:bookmarkEnd w:id="10"/>
-    <w:bookmarkEnd w:id="11"/>
-    <w:bookmarkEnd w:id="12"/>
+    <w:bookmarkEnd w:id="13"/>
+    <w:bookmarkEnd w:id="14"/>
+    <w:bookmarkEnd w:id="15"/>
     <w:p>
       <w:pPr>
         <w:pStyle w:val="Aheadingwithoutnumbers"/>
@@ -19451,14 +19497,7 @@
           <w:i/>
           <w:lang w:val="en-US"/>
         </w:rPr>
-        <w:t>Google app engine documentation</w:t>
-      </w:r>
-      <w:r>
-        <w:rPr>
-          <w:i/>
-          <w:lang w:val="en-US"/>
-        </w:rPr>
-        <w:t xml:space="preserve">. </w:t>
+        <w:t xml:space="preserve">Google app engine documentation. </w:t>
       </w:r>
       <w:r>
         <w:rPr>
@@ -19516,14 +19555,7 @@
           <w:i/>
           <w:lang w:val="en-US"/>
         </w:rPr>
-        <w:t>Google cloud function documentation</w:t>
-      </w:r>
-      <w:r>
-        <w:rPr>
-          <w:i/>
-          <w:lang w:val="en-US"/>
-        </w:rPr>
-        <w:t xml:space="preserve">. </w:t>
+        <w:t xml:space="preserve">Google cloud function documentation. </w:t>
       </w:r>
       <w:r>
         <w:rPr>
@@ -19581,14 +19613,7 @@
           <w:i/>
           <w:lang w:val="en-US"/>
         </w:rPr>
-        <w:t>Authentication overview</w:t>
-      </w:r>
-      <w:r>
-        <w:rPr>
-          <w:i/>
-          <w:lang w:val="en-US"/>
-        </w:rPr>
-        <w:t xml:space="preserve">. </w:t>
+        <w:t xml:space="preserve">Authentication overview. </w:t>
       </w:r>
       <w:r>
         <w:rPr>
@@ -19671,13 +19696,7 @@
         <w:rPr>
           <w:lang w:val="en-US"/>
         </w:rPr>
-        <w:t>23.12.2018</w:t>
-      </w:r>
-      <w:r>
-        <w:rPr>
-          <w:lang w:val="en-US"/>
-        </w:rPr>
-        <w:t xml:space="preserve"> f</w:t>
+        <w:t>23.12.2018 f</w:t>
       </w:r>
       <w:r>
         <w:rPr>
@@ -21687,6 +21706,983 @@
     <w:p>
       <w:r>
         <w:continuationSeparator/>
+      </w:r>
+    </w:p>
+  </w:footnote>
+  <w:footnote w:id="1">
+    <w:p>
+      <w:pPr>
+        <w:pStyle w:val="FootnoteText"/>
+        <w:rPr>
+          <w:lang w:val="pl-PL"/>
+        </w:rPr>
+      </w:pPr>
+      <w:r>
+        <w:rPr>
+          <w:rStyle w:val="FootnoteReference"/>
+        </w:rPr>
+        <w:footnoteRef/>
+      </w:r>
+      <w:r>
+        <w:t xml:space="preserve"> </w:t>
+      </w:r>
+      <w:bookmarkStart w:id="35" w:name="_GoBack"/>
+      <w:r>
+        <w:rPr>
+          <w:lang w:val="en-GB"/>
+        </w:rPr>
+        <w:t>https:</w:t>
+      </w:r>
+      <w:bookmarkEnd w:id="35"/>
+      <w:r>
+        <w:rPr>
+          <w:lang w:val="en-GB"/>
+        </w:rPr>
+        <w:t>//aws.amazon.com/what-is-cloud-computing</w:t>
+      </w:r>
+      <w:r>
+        <w:rPr>
+          <w:lang w:val="en-GB"/>
+        </w:rPr>
+        <w:t xml:space="preserve"> (24-06-2018)</w:t>
+      </w:r>
+    </w:p>
+  </w:footnote>
+  <w:footnote w:id="2">
+    <w:p>
+      <w:pPr>
+        <w:pStyle w:val="FootnoteText"/>
+        <w:rPr>
+          <w:lang w:val="pl-PL"/>
+        </w:rPr>
+      </w:pPr>
+      <w:r>
+        <w:rPr>
+          <w:rStyle w:val="FootnoteReference"/>
+        </w:rPr>
+        <w:footnoteRef/>
+      </w:r>
+      <w:r>
+        <w:rPr>
+          <w:lang w:val="pl-PL"/>
+        </w:rPr>
+        <w:t xml:space="preserve"> https://us.norton.com/internetsecurity-malware-what-is-a-botnet.html (07-07-2018)</w:t>
+      </w:r>
+    </w:p>
+  </w:footnote>
+  <w:footnote w:id="3">
+    <w:p>
+      <w:pPr>
+        <w:pStyle w:val="FootnoteText"/>
+        <w:rPr>
+          <w:lang w:val="pl-PL"/>
+        </w:rPr>
+      </w:pPr>
+      <w:r>
+        <w:rPr>
+          <w:rStyle w:val="FootnoteReference"/>
+        </w:rPr>
+        <w:footnoteRef/>
+      </w:r>
+      <w:r>
+        <w:rPr>
+          <w:lang w:val="pl-PL"/>
+        </w:rPr>
+        <w:t xml:space="preserve"> https://www.gartner.com/newsroom/id/3884500, 26.12.2018</w:t>
+      </w:r>
+    </w:p>
+  </w:footnote>
+  <w:footnote w:id="4">
+    <w:p>
+      <w:pPr>
+        <w:pStyle w:val="FootnoteText"/>
+        <w:jc w:val="left"/>
+        <w:rPr>
+          <w:lang w:val="pl-PL"/>
+        </w:rPr>
+      </w:pPr>
+      <w:r>
+        <w:rPr>
+          <w:rStyle w:val="FootnoteReference"/>
+        </w:rPr>
+        <w:footnoteRef/>
+      </w:r>
+      <w:r>
+        <w:rPr>
+          <w:lang w:val="pl-PL"/>
+        </w:rPr>
+        <w:t xml:space="preserve"> https://docs.oracle.com/cd/E13169_01/ales/docs22/installadmin/prepare.html, 07.08.2018</w:t>
+      </w:r>
+    </w:p>
+  </w:footnote>
+  <w:footnote w:id="5">
+    <w:p>
+      <w:pPr>
+        <w:pStyle w:val="FootnoteText"/>
+        <w:rPr>
+          <w:lang w:val="en-US"/>
+        </w:rPr>
+      </w:pPr>
+      <w:r>
+        <w:rPr>
+          <w:rStyle w:val="FootnoteReference"/>
+        </w:rPr>
+        <w:footnoteRef/>
+      </w:r>
+      <w:r>
+        <w:rPr>
+          <w:lang w:val="en-US"/>
+        </w:rPr>
+        <w:t xml:space="preserve"> </w:t>
+      </w:r>
+      <w:r>
+        <w:rPr>
+          <w:lang w:val="en-GB"/>
+        </w:rPr>
+        <w:t>https://cloud.google.com/serverless</w:t>
+      </w:r>
+      <w:r>
+        <w:rPr>
+          <w:lang w:val="en-GB"/>
+        </w:rPr>
+        <w:t xml:space="preserve">, </w:t>
+      </w:r>
+      <w:r>
+        <w:rPr>
+          <w:lang w:val="en-GB"/>
+        </w:rPr>
+        <w:t>https://cloud.google.com/functions/docs/</w:t>
+      </w:r>
+      <w:r>
+        <w:rPr>
+          <w:lang w:val="en-GB"/>
+        </w:rPr>
+        <w:t xml:space="preserve"> and </w:t>
+      </w:r>
+      <w:r>
+        <w:rPr>
+          <w:lang w:val="en-GB"/>
+        </w:rPr>
+        <w:t>https://cloud.google.com/appengine/docs/</w:t>
+      </w:r>
+      <w:r>
+        <w:rPr>
+          <w:lang w:val="en-GB"/>
+        </w:rPr>
+        <w:t>, 17.03.2019</w:t>
+      </w:r>
+    </w:p>
+  </w:footnote>
+  <w:footnote w:id="6">
+    <w:p>
+      <w:pPr>
+        <w:pStyle w:val="FootnoteText"/>
+        <w:rPr>
+          <w:lang w:val="en-US"/>
+        </w:rPr>
+      </w:pPr>
+      <w:r>
+        <w:rPr>
+          <w:rStyle w:val="FootnoteReference"/>
+        </w:rPr>
+        <w:footnoteRef/>
+      </w:r>
+      <w:r>
+        <w:rPr>
+          <w:lang w:val="en-US"/>
+        </w:rPr>
+        <w:t xml:space="preserve"> </w:t>
+      </w:r>
+      <w:r>
+        <w:rPr>
+          <w:lang w:val="en-GB"/>
+        </w:rPr>
+        <w:t>https://cloud.google.com/docs/authentication</w:t>
+      </w:r>
+    </w:p>
+  </w:footnote>
+  <w:footnote w:id="7">
+    <w:p>
+      <w:pPr>
+        <w:pStyle w:val="FootnoteText"/>
+        <w:rPr>
+          <w:lang w:val="en-US"/>
+        </w:rPr>
+      </w:pPr>
+      <w:r>
+        <w:rPr>
+          <w:rStyle w:val="FootnoteReference"/>
+        </w:rPr>
+        <w:footnoteRef/>
+      </w:r>
+      <w:r>
+        <w:rPr>
+          <w:lang w:val="en-US"/>
+        </w:rPr>
+        <w:t xml:space="preserve"> </w:t>
+      </w:r>
+      <w:r>
+        <w:rPr>
+          <w:lang w:val="en-US"/>
+        </w:rPr>
+        <w:t>https://cloud.google.com/pubsub/docs/subscriber</w:t>
+      </w:r>
+      <w:r>
+        <w:rPr>
+          <w:lang w:val="en-US"/>
+        </w:rPr>
+        <w:t>, 23.12.2018</w:t>
+      </w:r>
+    </w:p>
+  </w:footnote>
+  <w:footnote w:id="8">
+    <w:p>
+      <w:pPr>
+        <w:pStyle w:val="FootnoteText"/>
+        <w:jc w:val="left"/>
+        <w:rPr>
+          <w:lang w:val="en-US"/>
+        </w:rPr>
+      </w:pPr>
+      <w:r>
+        <w:rPr>
+          <w:rStyle w:val="FootnoteReference"/>
+        </w:rPr>
+        <w:footnoteRef/>
+      </w:r>
+      <w:r>
+        <w:rPr>
+          <w:lang w:val="en-US"/>
+        </w:rPr>
+        <w:t xml:space="preserve"> </w:t>
+      </w:r>
+      <w:r>
+        <w:rPr>
+          <w:lang w:val="en-US"/>
+        </w:rPr>
+        <w:t>https://docs.aws.amazon.com/IAM/latest/UserGuide/introduction.html</w:t>
+      </w:r>
+      <w:r>
+        <w:rPr>
+          <w:lang w:val="en-US"/>
+        </w:rPr>
+        <w:t xml:space="preserve"> and </w:t>
+      </w:r>
+      <w:r>
+        <w:rPr>
+          <w:lang w:val="en-US"/>
+        </w:rPr>
+        <w:t>https://docs.aws.amazon.com/IAM/latest/UserGuide/intro-structure.html</w:t>
+      </w:r>
+      <w:r>
+        <w:rPr>
+          <w:lang w:val="en-US"/>
+        </w:rPr>
+        <w:t>, 26.12.2018</w:t>
+      </w:r>
+    </w:p>
+  </w:footnote>
+  <w:footnote w:id="9">
+    <w:p>
+      <w:pPr>
+        <w:pStyle w:val="FootnoteText"/>
+        <w:jc w:val="left"/>
+        <w:rPr>
+          <w:lang w:val="en-US"/>
+        </w:rPr>
+      </w:pPr>
+      <w:r>
+        <w:rPr>
+          <w:rStyle w:val="FootnoteReference"/>
+        </w:rPr>
+        <w:footnoteRef/>
+      </w:r>
+      <w:r>
+        <w:rPr>
+          <w:lang w:val="en-US"/>
+        </w:rPr>
+        <w:t xml:space="preserve"> </w:t>
+      </w:r>
+      <w:r>
+        <w:rPr>
+          <w:lang w:val="en-US"/>
+        </w:rPr>
+        <w:t>https://docs.aws.amazon.com/cognito/latest/developerguide/what-is-amazon-cognito.html</w:t>
+      </w:r>
+      <w:r>
+        <w:rPr>
+          <w:lang w:val="en-US"/>
+        </w:rPr>
+        <w:t>, 26.12.2018</w:t>
+      </w:r>
+    </w:p>
+  </w:footnote>
+  <w:footnote w:id="10">
+    <w:p>
+      <w:pPr>
+        <w:pStyle w:val="FootnoteText"/>
+        <w:jc w:val="left"/>
+        <w:rPr>
+          <w:lang w:val="en-US"/>
+        </w:rPr>
+      </w:pPr>
+      <w:r>
+        <w:rPr>
+          <w:rStyle w:val="FootnoteReference"/>
+        </w:rPr>
+        <w:footnoteRef/>
+      </w:r>
+      <w:r>
+        <w:rPr>
+          <w:lang w:val="en-US"/>
+        </w:rPr>
+        <w:t xml:space="preserve"> </w:t>
+      </w:r>
+      <w:r>
+        <w:rPr>
+          <w:lang w:val="en-US"/>
+        </w:rPr>
+        <w:t>https://docs.aws.amazon.com/iot/latest/developerguide/iot-security-identity.html</w:t>
+      </w:r>
+      <w:r>
+        <w:rPr>
+          <w:lang w:val="en-US"/>
+        </w:rPr>
+        <w:t xml:space="preserve">, </w:t>
+      </w:r>
+      <w:r>
+        <w:rPr>
+          <w:lang w:val="en-US"/>
+        </w:rPr>
+        <w:t>https://docs.aws.amazon.com/iot/latest/developerguide/iot-security-identity.html</w:t>
+      </w:r>
+      <w:r>
+        <w:rPr>
+          <w:lang w:val="en-US"/>
+        </w:rPr>
+        <w:t>, 26.12.2018</w:t>
+      </w:r>
+    </w:p>
+  </w:footnote>
+  <w:footnote w:id="11">
+    <w:p>
+      <w:pPr>
+        <w:pStyle w:val="FootnoteText"/>
+        <w:jc w:val="left"/>
+        <w:rPr>
+          <w:lang w:val="en-US"/>
+        </w:rPr>
+      </w:pPr>
+      <w:r>
+        <w:rPr>
+          <w:rStyle w:val="FootnoteReference"/>
+        </w:rPr>
+        <w:footnoteRef/>
+      </w:r>
+      <w:r>
+        <w:rPr>
+          <w:lang w:val="en-US"/>
+        </w:rPr>
+        <w:t xml:space="preserve"> </w:t>
+      </w:r>
+      <w:r>
+        <w:rPr>
+          <w:lang w:val="en-US"/>
+        </w:rPr>
+        <w:t>https://docs.aws.amazon.com/AWSJavaScriptSDK/latest/AWS/Iot.html</w:t>
+      </w:r>
+      <w:r>
+        <w:rPr>
+          <w:lang w:val="en-US"/>
+        </w:rPr>
+        <w:t>, 26.12.2018</w:t>
+      </w:r>
+    </w:p>
+  </w:footnote>
+  <w:footnote w:id="12">
+    <w:p>
+      <w:pPr>
+        <w:pStyle w:val="FootnoteText"/>
+        <w:jc w:val="left"/>
+        <w:rPr>
+          <w:lang w:val="en-US"/>
+        </w:rPr>
+      </w:pPr>
+      <w:r>
+        <w:rPr>
+          <w:rStyle w:val="FootnoteReference"/>
+        </w:rPr>
+        <w:footnoteRef/>
+      </w:r>
+      <w:r>
+        <w:rPr>
+          <w:lang w:val="en-US"/>
+        </w:rPr>
+        <w:t xml:space="preserve"> </w:t>
+      </w:r>
+      <w:r>
+        <w:rPr>
+          <w:lang w:val="en-US"/>
+        </w:rPr>
+        <w:t>https://aws.amazon.com/sns/features</w:t>
+      </w:r>
+      <w:r>
+        <w:rPr>
+          <w:lang w:val="en-US"/>
+        </w:rPr>
+        <w:t>, 06.01.2019</w:t>
+      </w:r>
+    </w:p>
+  </w:footnote>
+  <w:footnote w:id="13">
+    <w:p>
+      <w:pPr>
+        <w:pStyle w:val="FootnoteText"/>
+        <w:jc w:val="left"/>
+        <w:rPr>
+          <w:lang w:val="en-US"/>
+        </w:rPr>
+      </w:pPr>
+      <w:r>
+        <w:rPr>
+          <w:rStyle w:val="FootnoteReference"/>
+        </w:rPr>
+        <w:footnoteRef/>
+      </w:r>
+      <w:r>
+        <w:rPr>
+          <w:lang w:val="en-US"/>
+        </w:rPr>
+        <w:t xml:space="preserve"> </w:t>
+      </w:r>
+      <w:r>
+        <w:rPr>
+          <w:lang w:val="en-US"/>
+        </w:rPr>
+        <w:t>https://docs.aws.amazon.com/sns/latest/dg/DeliveryPolicies.html</w:t>
+      </w:r>
+      <w:r>
+        <w:rPr>
+          <w:lang w:val="en-US"/>
+        </w:rPr>
+        <w:t>, 06.01.2019</w:t>
+      </w:r>
+    </w:p>
+  </w:footnote>
+  <w:footnote w:id="14">
+    <w:p>
+      <w:pPr>
+        <w:pStyle w:val="FootnoteText"/>
+        <w:jc w:val="left"/>
+        <w:rPr>
+          <w:lang w:val="en-US"/>
+        </w:rPr>
+      </w:pPr>
+      <w:r>
+        <w:rPr>
+          <w:rStyle w:val="FootnoteReference"/>
+        </w:rPr>
+        <w:footnoteRef/>
+      </w:r>
+      <w:r>
+        <w:rPr>
+          <w:lang w:val="en-US"/>
+        </w:rPr>
+        <w:t xml:space="preserve"> </w:t>
+      </w:r>
+      <w:r>
+        <w:rPr>
+          <w:lang w:val="en-US"/>
+        </w:rPr>
+        <w:t>https://docs.aws.amazon.com/sns/latest/dg/sns-mobile-application-as-subscriber.html, 06.01.2019</w:t>
+      </w:r>
+    </w:p>
+  </w:footnote>
+  <w:footnote w:id="15">
+    <w:p>
+      <w:pPr>
+        <w:pStyle w:val="FootnoteText"/>
+        <w:jc w:val="left"/>
+        <w:rPr>
+          <w:lang w:val="en-US"/>
+        </w:rPr>
+      </w:pPr>
+      <w:r>
+        <w:rPr>
+          <w:rStyle w:val="FootnoteReference"/>
+        </w:rPr>
+        <w:footnoteRef/>
+      </w:r>
+      <w:r>
+        <w:rPr>
+          <w:lang w:val="en-US"/>
+        </w:rPr>
+        <w:t xml:space="preserve"> </w:t>
+      </w:r>
+      <w:r>
+        <w:rPr>
+          <w:lang w:val="en-US"/>
+        </w:rPr>
+        <w:t>https://aws.amazon.com/appsync</w:t>
+      </w:r>
+      <w:r>
+        <w:rPr>
+          <w:lang w:val="en-US"/>
+        </w:rPr>
+        <w:t>, 06.01.2019</w:t>
+      </w:r>
+    </w:p>
+  </w:footnote>
+  <w:footnote w:id="16">
+    <w:p>
+      <w:pPr>
+        <w:pStyle w:val="FootnoteText"/>
+        <w:jc w:val="left"/>
+        <w:rPr>
+          <w:lang w:val="en-US"/>
+        </w:rPr>
+      </w:pPr>
+      <w:r>
+        <w:rPr>
+          <w:rStyle w:val="FootnoteReference"/>
+        </w:rPr>
+        <w:footnoteRef/>
+      </w:r>
+      <w:r>
+        <w:rPr>
+          <w:lang w:val="en-US"/>
+        </w:rPr>
+        <w:t xml:space="preserve"> </w:t>
+      </w:r>
+      <w:r>
+        <w:rPr>
+          <w:lang w:val="en-US"/>
+        </w:rPr>
+        <w:t>https://docs.aws.amazon.com/appsync/latest/devguide/real-time-data.html</w:t>
+      </w:r>
+      <w:r>
+        <w:rPr>
+          <w:lang w:val="en-US"/>
+        </w:rPr>
+        <w:t>, 06.01.2019</w:t>
+      </w:r>
+    </w:p>
+  </w:footnote>
+  <w:footnote w:id="17">
+    <w:p>
+      <w:pPr>
+        <w:pStyle w:val="FootnoteText"/>
+        <w:rPr>
+          <w:lang w:val="en-US"/>
+        </w:rPr>
+      </w:pPr>
+      <w:r>
+        <w:rPr>
+          <w:rStyle w:val="FootnoteReference"/>
+        </w:rPr>
+        <w:footnoteRef/>
+      </w:r>
+      <w:r>
+        <w:rPr>
+          <w:lang w:val="en-US"/>
+        </w:rPr>
+        <w:t xml:space="preserve"> </w:t>
+      </w:r>
+      <w:r>
+        <w:rPr>
+          <w:lang w:val="en-US"/>
+        </w:rPr>
+        <w:t>https://docs.aws.amazon.com/appsync/latest/devguide/security.html</w:t>
+      </w:r>
+      <w:r>
+        <w:rPr>
+          <w:lang w:val="en-US"/>
+        </w:rPr>
+        <w:t>, 06.01.2019</w:t>
+      </w:r>
+    </w:p>
+  </w:footnote>
+  <w:footnote w:id="18">
+    <w:p>
+      <w:pPr>
+        <w:pStyle w:val="FootnoteText"/>
+        <w:jc w:val="left"/>
+        <w:rPr>
+          <w:lang w:val="en-US"/>
+        </w:rPr>
+      </w:pPr>
+      <w:r>
+        <w:rPr>
+          <w:rStyle w:val="FootnoteReference"/>
+        </w:rPr>
+        <w:footnoteRef/>
+      </w:r>
+      <w:r>
+        <w:rPr>
+          <w:lang w:val="en-US"/>
+        </w:rPr>
+        <w:t xml:space="preserve"> </w:t>
+      </w:r>
+      <w:r>
+        <w:rPr>
+          <w:lang w:val="en-US"/>
+        </w:rPr>
+        <w:t>https://docs.aws.amazon.com/iot/latest/developerguide/what-is-aws-iot.html</w:t>
+      </w:r>
+      <w:r>
+        <w:rPr>
+          <w:lang w:val="en-US"/>
+        </w:rPr>
+        <w:t>, 06.01.2019</w:t>
+      </w:r>
+    </w:p>
+  </w:footnote>
+  <w:footnote w:id="19">
+    <w:p>
+      <w:pPr>
+        <w:pStyle w:val="FootnoteText"/>
+        <w:jc w:val="left"/>
+        <w:rPr>
+          <w:lang w:val="en-US"/>
+        </w:rPr>
+      </w:pPr>
+      <w:r>
+        <w:rPr>
+          <w:rStyle w:val="FootnoteReference"/>
+        </w:rPr>
+        <w:footnoteRef/>
+      </w:r>
+      <w:r>
+        <w:rPr>
+          <w:lang w:val="en-US"/>
+        </w:rPr>
+        <w:t xml:space="preserve"> </w:t>
+      </w:r>
+      <w:r>
+        <w:rPr>
+          <w:lang w:val="en-US"/>
+        </w:rPr>
+        <w:t>https://docs.aws.amazon.com/iot/latest/developerguide/iot-jobs.html</w:t>
+      </w:r>
+      <w:r>
+        <w:rPr>
+          <w:lang w:val="en-US"/>
+        </w:rPr>
+        <w:t>, 06.01.2019</w:t>
+      </w:r>
+    </w:p>
+  </w:footnote>
+  <w:footnote w:id="20">
+    <w:p>
+      <w:pPr>
+        <w:pStyle w:val="FootnoteText"/>
+        <w:jc w:val="left"/>
+        <w:rPr>
+          <w:lang w:val="en-US"/>
+        </w:rPr>
+      </w:pPr>
+      <w:r>
+        <w:rPr>
+          <w:rStyle w:val="FootnoteReference"/>
+        </w:rPr>
+        <w:footnoteRef/>
+      </w:r>
+      <w:r>
+        <w:rPr>
+          <w:lang w:val="en-US"/>
+        </w:rPr>
+        <w:t xml:space="preserve"> </w:t>
+      </w:r>
+      <w:r>
+        <w:rPr>
+          <w:lang w:val="en-US"/>
+        </w:rPr>
+        <w:t>https://s3.amazonaws.com/lambda-tools/pricing-calculator.html</w:t>
+      </w:r>
+      <w:r>
+        <w:rPr>
+          <w:lang w:val="en-US"/>
+        </w:rPr>
+        <w:t xml:space="preserve">, </w:t>
+      </w:r>
+      <w:r>
+        <w:rPr>
+          <w:lang w:val="en-US"/>
+        </w:rPr>
+        <w:t>https://aws.amazon.com/lambda/pricing/</w:t>
+      </w:r>
+      <w:r>
+        <w:rPr>
+          <w:lang w:val="en-US"/>
+        </w:rPr>
+        <w:t>,  06.01.2019</w:t>
+      </w:r>
+    </w:p>
+  </w:footnote>
+  <w:footnote w:id="21">
+    <w:p>
+      <w:pPr>
+        <w:pStyle w:val="FootnoteText"/>
+        <w:jc w:val="left"/>
+        <w:rPr>
+          <w:lang w:val="en-US"/>
+        </w:rPr>
+      </w:pPr>
+      <w:r>
+        <w:rPr>
+          <w:rStyle w:val="FootnoteReference"/>
+        </w:rPr>
+        <w:footnoteRef/>
+      </w:r>
+      <w:r>
+        <w:rPr>
+          <w:lang w:val="en-US"/>
+        </w:rPr>
+        <w:t xml:space="preserve"> </w:t>
+      </w:r>
+      <w:r>
+        <w:rPr>
+          <w:lang w:val="en-US"/>
+        </w:rPr>
+        <w:t>https://aws.amazon.com/iot-core/pricing/</w:t>
+      </w:r>
+      <w:r>
+        <w:rPr>
+          <w:lang w:val="en-US"/>
+        </w:rPr>
+        <w:t xml:space="preserve"> (06.01.2019)</w:t>
+      </w:r>
+    </w:p>
+  </w:footnote>
+  <w:footnote w:id="22">
+    <w:p>
+      <w:pPr>
+        <w:pStyle w:val="FootnoteText"/>
+        <w:rPr>
+          <w:lang w:val="en-US"/>
+        </w:rPr>
+      </w:pPr>
+      <w:r>
+        <w:rPr>
+          <w:rStyle w:val="FootnoteReference"/>
+        </w:rPr>
+        <w:footnoteRef/>
+      </w:r>
+      <w:r>
+        <w:rPr>
+          <w:lang w:val="en-US"/>
+        </w:rPr>
+        <w:t xml:space="preserve"> </w:t>
+      </w:r>
+      <w:r>
+        <w:rPr>
+          <w:lang w:val="en-US"/>
+        </w:rPr>
+        <w:t>https://docs.microsoft.com/en-us/azure/azure-functions/functions-triggers-bindings</w:t>
+      </w:r>
+      <w:r>
+        <w:rPr>
+          <w:lang w:val="en-US"/>
+        </w:rPr>
+        <w:t>, 10.02.2019</w:t>
+      </w:r>
+    </w:p>
+  </w:footnote>
+  <w:footnote w:id="23">
+    <w:p>
+      <w:pPr>
+        <w:pStyle w:val="FootnoteText"/>
+        <w:jc w:val="left"/>
+        <w:rPr>
+          <w:lang w:val="en-US"/>
+        </w:rPr>
+      </w:pPr>
+      <w:r>
+        <w:rPr>
+          <w:rStyle w:val="FootnoteReference"/>
+        </w:rPr>
+        <w:footnoteRef/>
+      </w:r>
+      <w:r>
+        <w:rPr>
+          <w:lang w:val="en-US"/>
+        </w:rPr>
+        <w:t xml:space="preserve"> </w:t>
+      </w:r>
+      <w:r>
+        <w:rPr>
+          <w:lang w:val="en-US"/>
+        </w:rPr>
+        <w:t>https://dotnet.microsoft.com/apps/aspnet/real-time</w:t>
+      </w:r>
+      <w:r>
+        <w:rPr>
+          <w:lang w:val="en-US"/>
+        </w:rPr>
+        <w:t>, 17.02.2019</w:t>
+      </w:r>
+    </w:p>
+  </w:footnote>
+  <w:footnote w:id="24">
+    <w:p>
+      <w:pPr>
+        <w:pStyle w:val="FootnoteText"/>
+        <w:jc w:val="left"/>
+        <w:rPr>
+          <w:lang w:val="en-US"/>
+        </w:rPr>
+      </w:pPr>
+      <w:r>
+        <w:rPr>
+          <w:rStyle w:val="FootnoteReference"/>
+        </w:rPr>
+        <w:footnoteRef/>
+      </w:r>
+      <w:r>
+        <w:rPr>
+          <w:lang w:val="en-US"/>
+        </w:rPr>
+        <w:t xml:space="preserve"> </w:t>
+      </w:r>
+      <w:r>
+        <w:rPr>
+          <w:lang w:val="en-US"/>
+        </w:rPr>
+        <w:t>https://docs.microsoft.com/en-us/aspnet/signalr/overview/guide-to-the-api/handling-connection-lifetime-events</w:t>
+      </w:r>
+      <w:r>
+        <w:rPr>
+          <w:lang w:val="en-US"/>
+        </w:rPr>
+        <w:t>, 17.02.2019</w:t>
+      </w:r>
+    </w:p>
+  </w:footnote>
+  <w:footnote w:id="25">
+    <w:p>
+      <w:pPr>
+        <w:pStyle w:val="FootnoteText"/>
+        <w:jc w:val="left"/>
+        <w:rPr>
+          <w:lang w:val="en-US"/>
+        </w:rPr>
+      </w:pPr>
+      <w:r>
+        <w:rPr>
+          <w:rStyle w:val="FootnoteReference"/>
+        </w:rPr>
+        <w:footnoteRef/>
+      </w:r>
+      <w:r>
+        <w:rPr>
+          <w:lang w:val="en-US"/>
+        </w:rPr>
+        <w:t xml:space="preserve"> </w:t>
+      </w:r>
+      <w:r>
+        <w:rPr>
+          <w:lang w:val="en-US"/>
+        </w:rPr>
+        <w:t>https://docs.microsoft.com/en-us/azure/azure-signalr/signalr-authenticate-azure-functions#log-into-azure-with-vs-code</w:t>
+      </w:r>
+      <w:r>
+        <w:rPr>
+          <w:lang w:val="en-US"/>
+        </w:rPr>
+        <w:t>, 17.02.2019</w:t>
+      </w:r>
+    </w:p>
+  </w:footnote>
+  <w:footnote w:id="26">
+    <w:p>
+      <w:pPr>
+        <w:pStyle w:val="FootnoteText"/>
+        <w:jc w:val="left"/>
+        <w:rPr>
+          <w:lang w:val="en-US"/>
+        </w:rPr>
+      </w:pPr>
+      <w:r>
+        <w:rPr>
+          <w:rStyle w:val="FootnoteReference"/>
+        </w:rPr>
+        <w:footnoteRef/>
+      </w:r>
+      <w:r>
+        <w:rPr>
+          <w:lang w:val="en-US"/>
+        </w:rPr>
+        <w:t xml:space="preserve"> </w:t>
+      </w:r>
+      <w:r>
+        <w:rPr>
+          <w:lang w:val="en-US"/>
+        </w:rPr>
+        <w:t>https://docs.microsoft.com/en-us/azure/iot-hub/iot-hub-devguide-c2d-guidance</w:t>
+      </w:r>
+      <w:r>
+        <w:rPr>
+          <w:lang w:val="en-US"/>
+        </w:rPr>
+        <w:t>, 17.02.2019</w:t>
+      </w:r>
+    </w:p>
+  </w:footnote>
+  <w:footnote w:id="27">
+    <w:p>
+      <w:pPr>
+        <w:pStyle w:val="FootnoteText"/>
+        <w:rPr>
+          <w:lang w:val="en-US"/>
+        </w:rPr>
+      </w:pPr>
+      <w:r>
+        <w:rPr>
+          <w:rStyle w:val="FootnoteReference"/>
+        </w:rPr>
+        <w:footnoteRef/>
+      </w:r>
+      <w:r>
+        <w:rPr>
+          <w:lang w:val="en-US"/>
+        </w:rPr>
+        <w:t xml:space="preserve"> </w:t>
+      </w:r>
+      <w:r>
+        <w:rPr>
+          <w:lang w:val="en-US"/>
+        </w:rPr>
+        <w:t>https://azure.microsoft.com/en-us/pricing/calculator/</w:t>
+      </w:r>
+      <w:r>
+        <w:rPr>
+          <w:lang w:val="en-US"/>
+        </w:rPr>
+        <w:t xml:space="preserve">,  </w:t>
+      </w:r>
+      <w:r>
+        <w:rPr>
+          <w:lang w:val="en-US"/>
+        </w:rPr>
+        <w:t>16</w:t>
+      </w:r>
+      <w:r>
+        <w:rPr>
+          <w:lang w:val="en-US"/>
+        </w:rPr>
+        <w:t>.0</w:t>
+      </w:r>
+      <w:r>
+        <w:rPr>
+          <w:lang w:val="en-US"/>
+        </w:rPr>
+        <w:t>3</w:t>
+      </w:r>
+      <w:r>
+        <w:rPr>
+          <w:lang w:val="en-US"/>
+        </w:rPr>
+        <w:t>.2019</w:t>
       </w:r>
     </w:p>
   </w:footnote>
@@ -25966,6 +26962,7 @@
   <w:style w:type="character" w:default="1" w:styleId="DefaultParagraphFont">
     <w:name w:val="Default Paragraph Font"/>
     <w:uiPriority w:val="1"/>
+    <w:semiHidden/>
     <w:unhideWhenUsed/>
   </w:style>
   <w:style w:type="table" w:default="1" w:styleId="TableNormal">
@@ -27384,7 +28381,7 @@
 </file>
 
 <file path=customXml/itemProps1.xml><?xml version="1.0" encoding="utf-8"?>
-<ds:datastoreItem xmlns:ds="http://schemas.openxmlformats.org/officeDocument/2006/customXml" ds:itemID="{B6E7D8C5-C6F0-45C5-B7DA-6001703D94AC}">
+<ds:datastoreItem xmlns:ds="http://schemas.openxmlformats.org/officeDocument/2006/customXml" ds:itemID="{02AF8C7F-4F1E-4EB9-A53C-5BB34FDC0AC9}">
   <ds:schemaRefs>
     <ds:schemaRef ds:uri="http://schemas.openxmlformats.org/officeDocument/2006/bibliography"/>
   </ds:schemaRefs>

</xml_diff>